<commit_message>
Answer to reviewers complete!
</commit_message>
<xml_diff>
--- a/Bondarev-21-08-2019.docx
+++ b/Bondarev-21-08-2019.docx
@@ -1347,7 +1347,7 @@
       <w:tblPr>
         <w:tblW w:w="5000" w:type="pct"/>
         <w:jc w:val="left"/>
-        <w:tblInd w:w="12" w:type="dxa"/>
+        <w:tblInd w:w="8" w:type="dxa"/>
         <w:tblBorders>
           <w:top w:val="single" w:sz="4" w:space="0" w:color="00000A"/>
           <w:left w:val="single" w:sz="4" w:space="0" w:color="00000A"/>
@@ -1365,12 +1365,13 @@
         <w:tblLook w:noVBand="0" w:val="0000" w:noHBand="0" w:lastColumn="0" w:firstColumn="0" w:lastRow="0" w:firstRow="0"/>
       </w:tblPr>
       <w:tblGrid>
-        <w:gridCol w:w="2687"/>
-        <w:gridCol w:w="1001"/>
-        <w:gridCol w:w="2407"/>
+        <w:gridCol w:w="2323"/>
+        <w:gridCol w:w="866"/>
+        <w:gridCol w:w="2081"/>
         <w:gridCol w:w="1"/>
-        <w:gridCol w:w="889"/>
-        <w:gridCol w:w="2375"/>
+        <w:gridCol w:w="769"/>
+        <w:gridCol w:w="2053"/>
+        <w:gridCol w:w="1267"/>
       </w:tblGrid>
       <w:tr>
         <w:trPr>
@@ -1379,7 +1380,7 @@
         </w:trPr>
         <w:tc>
           <w:tcPr>
-            <w:tcW w:w="2687" w:type="dxa"/>
+            <w:tcW w:w="2323" w:type="dxa"/>
             <w:vMerge w:val="restart"/>
             <w:tcBorders>
               <w:top w:val="single" w:sz="4" w:space="0" w:color="00000A"/>
@@ -1396,17 +1397,21 @@
             <w:pPr>
               <w:pStyle w:val="TCTableBody"/>
               <w:spacing w:before="0" w:after="200"/>
-              <w:rPr/>
-            </w:pPr>
-            <w:r>
-              <w:rPr/>
+              <w:rPr>
+                <w:highlight w:val="darkYellow"/>
+              </w:rPr>
+            </w:pPr>
+            <w:r>
+              <w:rPr>
+                <w:highlight w:val="darkYellow"/>
+              </w:rPr>
               <w:t>Diazonium salts</w:t>
             </w:r>
           </w:p>
         </w:tc>
         <w:tc>
           <w:tcPr>
-            <w:tcW w:w="3408" w:type="dxa"/>
+            <w:tcW w:w="2947" w:type="dxa"/>
             <w:gridSpan w:val="2"/>
             <w:tcBorders>
               <w:top w:val="single" w:sz="4" w:space="0" w:color="00000A"/>
@@ -1422,18 +1427,51 @@
             <w:pPr>
               <w:pStyle w:val="TCTableBody"/>
               <w:spacing w:before="0" w:after="200"/>
-              <w:rPr/>
-            </w:pPr>
-            <w:r>
-              <w:rPr/>
+              <w:rPr>
+                <w:highlight w:val="darkYellow"/>
+              </w:rPr>
+            </w:pPr>
+            <w:r>
+              <w:rPr>
+                <w:highlight w:val="darkYellow"/>
+              </w:rPr>
               <w:t>Endothermic process</w:t>
             </w:r>
           </w:p>
         </w:tc>
         <w:tc>
           <w:tcPr>
-            <w:tcW w:w="3265" w:type="dxa"/>
+            <w:tcW w:w="2823" w:type="dxa"/>
             <w:gridSpan w:val="3"/>
+            <w:tcBorders>
+              <w:top w:val="single" w:sz="4" w:space="0" w:color="00000A"/>
+              <w:left w:val="single" w:sz="4" w:space="0" w:color="00000A"/>
+              <w:bottom w:val="single" w:sz="4" w:space="0" w:color="00000A"/>
+              <w:insideH w:val="single" w:sz="4" w:space="0" w:color="00000A"/>
+            </w:tcBorders>
+            <w:shd w:color="auto" w:fill="FFFFFF" w:val="clear"/>
+            <w:vAlign w:val="center"/>
+          </w:tcPr>
+          <w:p>
+            <w:pPr>
+              <w:pStyle w:val="TCTableBody"/>
+              <w:spacing w:before="0" w:after="200"/>
+              <w:rPr>
+                <w:highlight w:val="darkYellow"/>
+              </w:rPr>
+            </w:pPr>
+            <w:r>
+              <w:rPr>
+                <w:highlight w:val="darkYellow"/>
+              </w:rPr>
+              <w:t>Exothermic process</w:t>
+            </w:r>
+          </w:p>
+        </w:tc>
+        <w:tc>
+          <w:tcPr>
+            <w:tcW w:w="1267" w:type="dxa"/>
+            <w:vMerge w:val="restart"/>
             <w:tcBorders>
               <w:top w:val="single" w:sz="4" w:space="0" w:color="00000A"/>
               <w:left w:val="single" w:sz="4" w:space="0" w:color="00000A"/>
@@ -1449,11 +1487,15 @@
             <w:pPr>
               <w:pStyle w:val="TCTableBody"/>
               <w:spacing w:before="0" w:after="200"/>
-              <w:rPr/>
-            </w:pPr>
-            <w:r>
-              <w:rPr/>
-              <w:t>Exothermic process</w:t>
+              <w:rPr>
+                <w:highlight w:val="darkYellow"/>
+              </w:rPr>
+            </w:pPr>
+            <w:r>
+              <w:rPr>
+                <w:highlight w:val="darkYellow"/>
+              </w:rPr>
+              <w:t>Mp, (° C)</w:t>
             </w:r>
           </w:p>
         </w:tc>
@@ -1465,7 +1507,7 @@
         </w:trPr>
         <w:tc>
           <w:tcPr>
-            <w:tcW w:w="2687" w:type="dxa"/>
+            <w:tcW w:w="2323" w:type="dxa"/>
             <w:vMerge w:val="continue"/>
             <w:tcBorders>
               <w:top w:val="single" w:sz="4" w:space="0" w:color="00000A"/>
@@ -1482,16 +1524,20 @@
             <w:pPr>
               <w:pStyle w:val="TCTableBody"/>
               <w:spacing w:before="0" w:after="200"/>
-              <w:rPr/>
-            </w:pPr>
-            <w:r>
-              <w:rPr/>
-            </w:r>
-          </w:p>
-        </w:tc>
-        <w:tc>
-          <w:tcPr>
-            <w:tcW w:w="1001" w:type="dxa"/>
+              <w:rPr>
+                <w:highlight w:val="darkYellow"/>
+              </w:rPr>
+            </w:pPr>
+            <w:r>
+              <w:rPr>
+                <w:highlight w:val="darkYellow"/>
+              </w:rPr>
+            </w:r>
+          </w:p>
+        </w:tc>
+        <w:tc>
+          <w:tcPr>
+            <w:tcW w:w="866" w:type="dxa"/>
             <w:tcBorders>
               <w:top w:val="single" w:sz="4" w:space="0" w:color="00000A"/>
               <w:left w:val="single" w:sz="4" w:space="0" w:color="00000A"/>
@@ -1506,17 +1552,21 @@
             <w:pPr>
               <w:pStyle w:val="TCTableBody"/>
               <w:spacing w:before="0" w:after="200"/>
-              <w:rPr/>
-            </w:pPr>
-            <w:r>
-              <w:rPr/>
+              <w:rPr>
+                <w:highlight w:val="darkYellow"/>
+              </w:rPr>
+            </w:pPr>
+            <w:r>
+              <w:rPr>
+                <w:highlight w:val="darkYellow"/>
+              </w:rPr>
               <w:t>Т, ° C</w:t>
             </w:r>
           </w:p>
         </w:tc>
         <w:tc>
           <w:tcPr>
-            <w:tcW w:w="2408" w:type="dxa"/>
+            <w:tcW w:w="2082" w:type="dxa"/>
             <w:gridSpan w:val="2"/>
             <w:tcBorders>
               <w:top w:val="single" w:sz="4" w:space="0" w:color="00000A"/>
@@ -1532,24 +1582,30 @@
             <w:pPr>
               <w:pStyle w:val="TCTableBody"/>
               <w:spacing w:before="0" w:after="200"/>
-              <w:rPr/>
+              <w:rPr>
+                <w:highlight w:val="darkYellow"/>
+              </w:rPr>
             </w:pPr>
             <w:r>
               <w:rPr>
                 <w:rFonts w:ascii="Symbol" w:hAnsi="Symbol"/>
                 <w:sz w:val="16"/>
                 <w:szCs w:val="16"/>
+                <w:highlight w:val="darkYellow"/>
               </w:rPr>
               <w:t></w:t>
             </w:r>
             <w:r>
-              <w:rPr/>
+              <w:rPr>
+                <w:highlight w:val="darkYellow"/>
+              </w:rPr>
               <w:t>Н,</w:t>
             </w:r>
             <w:r>
               <w:rPr>
                 <w:sz w:val="22"/>
                 <w:szCs w:val="22"/>
+                <w:highlight w:val="darkYellow"/>
               </w:rPr>
               <w:t xml:space="preserve"> J/g (kJ/mol)</w:t>
             </w:r>
@@ -1557,7 +1613,7 @@
         </w:tc>
         <w:tc>
           <w:tcPr>
-            <w:tcW w:w="889" w:type="dxa"/>
+            <w:tcW w:w="769" w:type="dxa"/>
             <w:tcBorders>
               <w:top w:val="single" w:sz="4" w:space="0" w:color="00000A"/>
               <w:left w:val="single" w:sz="4" w:space="0" w:color="00000A"/>
@@ -1573,17 +1629,67 @@
             <w:pPr>
               <w:pStyle w:val="TCTableBody"/>
               <w:spacing w:before="0" w:after="200"/>
-              <w:rPr/>
-            </w:pPr>
-            <w:r>
-              <w:rPr/>
+              <w:rPr>
+                <w:highlight w:val="darkYellow"/>
+              </w:rPr>
+            </w:pPr>
+            <w:r>
+              <w:rPr>
+                <w:highlight w:val="darkYellow"/>
+              </w:rPr>
               <w:t>Т, ° C</w:t>
             </w:r>
           </w:p>
         </w:tc>
         <w:tc>
           <w:tcPr>
-            <w:tcW w:w="2375" w:type="dxa"/>
+            <w:tcW w:w="2053" w:type="dxa"/>
+            <w:tcBorders>
+              <w:top w:val="single" w:sz="4" w:space="0" w:color="00000A"/>
+              <w:left w:val="single" w:sz="4" w:space="0" w:color="00000A"/>
+              <w:bottom w:val="single" w:sz="4" w:space="0" w:color="00000A"/>
+              <w:insideH w:val="single" w:sz="4" w:space="0" w:color="00000A"/>
+            </w:tcBorders>
+            <w:shd w:color="auto" w:fill="FFFFFF" w:val="clear"/>
+            <w:vAlign w:val="center"/>
+          </w:tcPr>
+          <w:p>
+            <w:pPr>
+              <w:pStyle w:val="TCTableBody"/>
+              <w:spacing w:before="0" w:after="200"/>
+              <w:rPr>
+                <w:highlight w:val="darkYellow"/>
+              </w:rPr>
+            </w:pPr>
+            <w:r>
+              <w:rPr>
+                <w:rFonts w:ascii="Symbol" w:hAnsi="Symbol"/>
+                <w:sz w:val="16"/>
+                <w:szCs w:val="16"/>
+                <w:highlight w:val="darkYellow"/>
+              </w:rPr>
+              <w:t></w:t>
+            </w:r>
+            <w:r>
+              <w:rPr>
+                <w:highlight w:val="darkYellow"/>
+              </w:rPr>
+              <w:t>Н</w:t>
+            </w:r>
+            <w:r>
+              <w:rPr>
+                <w:sz w:val="22"/>
+                <w:szCs w:val="22"/>
+                <w:highlight w:val="darkYellow"/>
+              </w:rPr>
+              <w:t>, J/g (kJ/mol)</w:t>
+            </w:r>
+          </w:p>
+        </w:tc>
+        <w:tc>
+          <w:tcPr>
+            <w:tcW w:w="1267" w:type="dxa"/>
+            <w:vMerge w:val="continue"/>
             <w:tcBorders>
               <w:top w:val="single" w:sz="4" w:space="0" w:color="00000A"/>
               <w:left w:val="single" w:sz="4" w:space="0" w:color="00000A"/>
@@ -1599,26 +1705,14 @@
             <w:pPr>
               <w:pStyle w:val="TCTableBody"/>
               <w:spacing w:before="0" w:after="200"/>
-              <w:rPr/>
-            </w:pPr>
-            <w:r>
-              <w:rPr>
-                <w:rFonts w:ascii="Symbol" w:hAnsi="Symbol"/>
-                <w:sz w:val="16"/>
-                <w:szCs w:val="16"/>
-              </w:rPr>
-              <w:t></w:t>
-            </w:r>
-            <w:r>
-              <w:rPr/>
-              <w:t>Н</w:t>
-            </w:r>
-            <w:r>
-              <w:rPr>
-                <w:sz w:val="22"/>
-                <w:szCs w:val="22"/>
-              </w:rPr>
-              <w:t>, J/g (kJ/mol)</w:t>
+              <w:rPr>
+                <w:highlight w:val="darkYellow"/>
+              </w:rPr>
+            </w:pPr>
+            <w:r>
+              <w:rPr>
+                <w:highlight w:val="darkYellow"/>
+              </w:rPr>
             </w:r>
           </w:p>
         </w:tc>
@@ -1629,7 +1723,7 @@
         </w:trPr>
         <w:tc>
           <w:tcPr>
-            <w:tcW w:w="2687" w:type="dxa"/>
+            <w:tcW w:w="2323" w:type="dxa"/>
             <w:tcBorders>
               <w:top w:val="single" w:sz="4" w:space="0" w:color="00000A"/>
               <w:left w:val="single" w:sz="4" w:space="0" w:color="00000A"/>
@@ -1645,17 +1739,21 @@
             <w:pPr>
               <w:pStyle w:val="TCTableBody"/>
               <w:spacing w:before="0" w:after="200"/>
-              <w:rPr/>
-            </w:pPr>
-            <w:r>
-              <w:rPr>
-                <w:szCs w:val="28"/>
+              <w:rPr>
+                <w:highlight w:val="darkYellow"/>
+              </w:rPr>
+            </w:pPr>
+            <w:r>
+              <w:rPr>
+                <w:szCs w:val="28"/>
+                <w:highlight w:val="darkYellow"/>
               </w:rPr>
               <w:t>2-NO</w:t>
             </w:r>
             <w:r>
               <w:rPr>
                 <w:szCs w:val="28"/>
+                <w:highlight w:val="darkYellow"/>
                 <w:vertAlign w:val="subscript"/>
               </w:rPr>
               <w:t>2</w:t>
@@ -1663,12 +1761,14 @@
             <w:r>
               <w:rPr>
                 <w:szCs w:val="28"/>
+                <w:highlight w:val="darkYellow"/>
               </w:rPr>
               <w:t>С</w:t>
             </w:r>
             <w:r>
               <w:rPr>
                 <w:szCs w:val="28"/>
+                <w:highlight w:val="darkYellow"/>
                 <w:vertAlign w:val="subscript"/>
               </w:rPr>
               <w:t>6</w:t>
@@ -1676,12 +1776,14 @@
             <w:r>
               <w:rPr>
                 <w:szCs w:val="28"/>
+                <w:highlight w:val="darkYellow"/>
               </w:rPr>
               <w:t>H</w:t>
             </w:r>
             <w:r>
               <w:rPr>
                 <w:szCs w:val="28"/>
+                <w:highlight w:val="darkYellow"/>
                 <w:vertAlign w:val="subscript"/>
               </w:rPr>
               <w:t>4</w:t>
@@ -1689,12 +1791,14 @@
             <w:r>
               <w:rPr>
                 <w:szCs w:val="28"/>
+                <w:highlight w:val="darkYellow"/>
               </w:rPr>
               <w:t>N</w:t>
             </w:r>
             <w:r>
               <w:rPr>
                 <w:szCs w:val="28"/>
+                <w:highlight w:val="darkYellow"/>
                 <w:vertAlign w:val="subscript"/>
               </w:rPr>
               <w:t>2</w:t>
@@ -1702,6 +1806,7 @@
             <w:r>
               <w:rPr>
                 <w:szCs w:val="28"/>
+                <w:highlight w:val="darkYellow"/>
                 <w:vertAlign w:val="superscript"/>
               </w:rPr>
               <w:t>+</w:t>
@@ -1709,12 +1814,14 @@
             <w:r>
               <w:rPr>
                 <w:szCs w:val="28"/>
+                <w:highlight w:val="darkYellow"/>
               </w:rPr>
               <w:t>TfO</w:t>
             </w:r>
             <w:r>
               <w:rPr>
                 <w:szCs w:val="28"/>
+                <w:highlight w:val="darkYellow"/>
                 <w:vertAlign w:val="superscript"/>
               </w:rPr>
               <w:t xml:space="preserve">- </w:t>
@@ -1723,6 +1830,7 @@
             <w:r>
               <w:rPr>
                 <w:szCs w:val="28"/>
+                <w:highlight w:val="darkYellow"/>
               </w:rPr>
               <w:t xml:space="preserve">  </w:t>
             </w:r>
@@ -1731,6 +1839,7 @@
               <w:rPr>
                 <w:b/>
                 <w:szCs w:val="28"/>
+                <w:highlight w:val="darkYellow"/>
               </w:rPr>
               <w:t>1a</w:t>
             </w:r>
@@ -1738,7 +1847,7 @@
         </w:tc>
         <w:tc>
           <w:tcPr>
-            <w:tcW w:w="1001" w:type="dxa"/>
+            <w:tcW w:w="866" w:type="dxa"/>
             <w:tcBorders>
               <w:top w:val="single" w:sz="4" w:space="0" w:color="00000A"/>
               <w:left w:val="single" w:sz="4" w:space="0" w:color="00000A"/>
@@ -1753,11 +1862,14 @@
             <w:pPr>
               <w:pStyle w:val="TCTableBody"/>
               <w:spacing w:before="0" w:after="200"/>
-              <w:rPr/>
-            </w:pPr>
-            <w:r>
-              <w:rPr>
-                <w:szCs w:val="28"/>
+              <w:rPr>
+                <w:highlight w:val="darkYellow"/>
+              </w:rPr>
+            </w:pPr>
+            <w:r>
+              <w:rPr>
+                <w:szCs w:val="28"/>
+                <w:highlight w:val="darkYellow"/>
               </w:rPr>
               <w:t>104.1</w:t>
             </w:r>
@@ -1765,7 +1877,7 @@
         </w:tc>
         <w:tc>
           <w:tcPr>
-            <w:tcW w:w="2408" w:type="dxa"/>
+            <w:tcW w:w="2082" w:type="dxa"/>
             <w:gridSpan w:val="2"/>
             <w:tcBorders>
               <w:top w:val="single" w:sz="4" w:space="0" w:color="00000A"/>
@@ -1781,11 +1893,14 @@
             <w:pPr>
               <w:pStyle w:val="TCTableBody"/>
               <w:spacing w:before="0" w:after="200"/>
-              <w:rPr/>
-            </w:pPr>
-            <w:r>
-              <w:rPr>
-                <w:szCs w:val="28"/>
+              <w:rPr>
+                <w:highlight w:val="darkYellow"/>
+              </w:rPr>
+            </w:pPr>
+            <w:r>
+              <w:rPr>
+                <w:szCs w:val="28"/>
+                <w:highlight w:val="darkYellow"/>
               </w:rPr>
               <w:t>73.49 (21.98)</w:t>
             </w:r>
@@ -1793,7 +1908,7 @@
         </w:tc>
         <w:tc>
           <w:tcPr>
-            <w:tcW w:w="889" w:type="dxa"/>
+            <w:tcW w:w="769" w:type="dxa"/>
             <w:tcBorders>
               <w:top w:val="single" w:sz="4" w:space="0" w:color="00000A"/>
               <w:left w:val="single" w:sz="4" w:space="0" w:color="00000A"/>
@@ -1809,11 +1924,14 @@
             <w:pPr>
               <w:pStyle w:val="TCTableBody"/>
               <w:spacing w:before="0" w:after="200"/>
-              <w:rPr/>
-            </w:pPr>
-            <w:r>
-              <w:rPr>
-                <w:szCs w:val="28"/>
+              <w:rPr>
+                <w:highlight w:val="darkYellow"/>
+              </w:rPr>
+            </w:pPr>
+            <w:r>
+              <w:rPr>
+                <w:szCs w:val="28"/>
+                <w:highlight w:val="darkYellow"/>
               </w:rPr>
               <w:t>143.3</w:t>
             </w:r>
@@ -1821,7 +1939,36 @@
         </w:tc>
         <w:tc>
           <w:tcPr>
-            <w:tcW w:w="2375" w:type="dxa"/>
+            <w:tcW w:w="2053" w:type="dxa"/>
+            <w:tcBorders>
+              <w:top w:val="single" w:sz="4" w:space="0" w:color="00000A"/>
+              <w:left w:val="single" w:sz="4" w:space="0" w:color="00000A"/>
+              <w:bottom w:val="single" w:sz="4" w:space="0" w:color="00000A"/>
+              <w:insideH w:val="single" w:sz="4" w:space="0" w:color="00000A"/>
+            </w:tcBorders>
+            <w:shd w:color="auto" w:fill="FFFFFF" w:val="clear"/>
+            <w:vAlign w:val="center"/>
+          </w:tcPr>
+          <w:p>
+            <w:pPr>
+              <w:pStyle w:val="TCTableBody"/>
+              <w:spacing w:before="0" w:after="200"/>
+              <w:rPr>
+                <w:highlight w:val="darkYellow"/>
+              </w:rPr>
+            </w:pPr>
+            <w:r>
+              <w:rPr>
+                <w:szCs w:val="28"/>
+                <w:highlight w:val="darkYellow"/>
+              </w:rPr>
+              <w:t>-753.4 (-225.3)</w:t>
+            </w:r>
+          </w:p>
+        </w:tc>
+        <w:tc>
+          <w:tcPr>
+            <w:tcW w:w="1267" w:type="dxa"/>
             <w:tcBorders>
               <w:top w:val="single" w:sz="4" w:space="0" w:color="00000A"/>
               <w:left w:val="single" w:sz="4" w:space="0" w:color="00000A"/>
@@ -1837,13 +1984,15 @@
             <w:pPr>
               <w:pStyle w:val="TCTableBody"/>
               <w:spacing w:before="0" w:after="200"/>
-              <w:rPr/>
-            </w:pPr>
-            <w:r>
-              <w:rPr>
-                <w:szCs w:val="28"/>
-              </w:rPr>
-              <w:t>-753.4 (-225.3)</w:t>
+              <w:rPr>
+                <w:highlight w:val="darkYellow"/>
+              </w:rPr>
+            </w:pPr>
+            <w:r>
+              <w:rPr>
+                <w:highlight w:val="darkYellow"/>
+              </w:rPr>
+              <w:t>110</w:t>
             </w:r>
           </w:p>
         </w:tc>
@@ -1854,7 +2003,7 @@
         </w:trPr>
         <w:tc>
           <w:tcPr>
-            <w:tcW w:w="2687" w:type="dxa"/>
+            <w:tcW w:w="2323" w:type="dxa"/>
             <w:tcBorders>
               <w:top w:val="single" w:sz="4" w:space="0" w:color="00000A"/>
               <w:left w:val="single" w:sz="4" w:space="0" w:color="00000A"/>
@@ -1870,17 +2019,21 @@
             <w:pPr>
               <w:pStyle w:val="TCTableBody"/>
               <w:spacing w:before="0" w:after="200"/>
-              <w:rPr/>
-            </w:pPr>
-            <w:r>
-              <w:rPr>
-                <w:szCs w:val="28"/>
+              <w:rPr>
+                <w:highlight w:val="darkYellow"/>
+              </w:rPr>
+            </w:pPr>
+            <w:r>
+              <w:rPr>
+                <w:szCs w:val="28"/>
+                <w:highlight w:val="darkYellow"/>
               </w:rPr>
               <w:t>3-NO</w:t>
             </w:r>
             <w:r>
               <w:rPr>
                 <w:szCs w:val="28"/>
+                <w:highlight w:val="darkYellow"/>
                 <w:vertAlign w:val="subscript"/>
               </w:rPr>
               <w:t>2</w:t>
@@ -1888,12 +2041,14 @@
             <w:r>
               <w:rPr>
                 <w:szCs w:val="28"/>
+                <w:highlight w:val="darkYellow"/>
               </w:rPr>
               <w:t>С</w:t>
             </w:r>
             <w:r>
               <w:rPr>
                 <w:szCs w:val="28"/>
+                <w:highlight w:val="darkYellow"/>
                 <w:vertAlign w:val="subscript"/>
               </w:rPr>
               <w:t>6</w:t>
@@ -1901,12 +2056,14 @@
             <w:r>
               <w:rPr>
                 <w:szCs w:val="28"/>
+                <w:highlight w:val="darkYellow"/>
               </w:rPr>
               <w:t>H</w:t>
             </w:r>
             <w:r>
               <w:rPr>
                 <w:szCs w:val="28"/>
+                <w:highlight w:val="darkYellow"/>
                 <w:vertAlign w:val="subscript"/>
               </w:rPr>
               <w:t>4</w:t>
@@ -1914,12 +2071,14 @@
             <w:r>
               <w:rPr>
                 <w:szCs w:val="28"/>
+                <w:highlight w:val="darkYellow"/>
               </w:rPr>
               <w:t>N</w:t>
             </w:r>
             <w:r>
               <w:rPr>
                 <w:szCs w:val="28"/>
+                <w:highlight w:val="darkYellow"/>
                 <w:vertAlign w:val="subscript"/>
               </w:rPr>
               <w:t>2</w:t>
@@ -1927,6 +2086,7 @@
             <w:r>
               <w:rPr>
                 <w:szCs w:val="28"/>
+                <w:highlight w:val="darkYellow"/>
                 <w:vertAlign w:val="superscript"/>
               </w:rPr>
               <w:t>+</w:t>
@@ -1934,12 +2094,14 @@
             <w:r>
               <w:rPr>
                 <w:szCs w:val="28"/>
+                <w:highlight w:val="darkYellow"/>
               </w:rPr>
               <w:t>TfO</w:t>
             </w:r>
             <w:r>
               <w:rPr>
                 <w:szCs w:val="28"/>
+                <w:highlight w:val="darkYellow"/>
                 <w:vertAlign w:val="superscript"/>
               </w:rPr>
               <w:t>-</w:t>
@@ -1947,6 +2109,7 @@
             <w:r>
               <w:rPr>
                 <w:szCs w:val="28"/>
+                <w:highlight w:val="darkYellow"/>
               </w:rPr>
               <w:t xml:space="preserve">  </w:t>
             </w:r>
@@ -1954,6 +2117,7 @@
               <w:rPr>
                 <w:b/>
                 <w:szCs w:val="28"/>
+                <w:highlight w:val="darkYellow"/>
               </w:rPr>
               <w:t>1b</w:t>
             </w:r>
@@ -1961,7 +2125,7 @@
         </w:tc>
         <w:tc>
           <w:tcPr>
-            <w:tcW w:w="1001" w:type="dxa"/>
+            <w:tcW w:w="866" w:type="dxa"/>
             <w:tcBorders>
               <w:top w:val="single" w:sz="4" w:space="0" w:color="00000A"/>
               <w:left w:val="single" w:sz="4" w:space="0" w:color="00000A"/>
@@ -1976,11 +2140,14 @@
             <w:pPr>
               <w:pStyle w:val="TCTableBody"/>
               <w:spacing w:before="0" w:after="200"/>
-              <w:rPr/>
-            </w:pPr>
-            <w:r>
-              <w:rPr>
-                <w:szCs w:val="28"/>
+              <w:rPr>
+                <w:highlight w:val="darkYellow"/>
+              </w:rPr>
+            </w:pPr>
+            <w:r>
+              <w:rPr>
+                <w:szCs w:val="28"/>
+                <w:highlight w:val="darkYellow"/>
               </w:rPr>
               <w:t>102.5</w:t>
             </w:r>
@@ -1988,7 +2155,7 @@
         </w:tc>
         <w:tc>
           <w:tcPr>
-            <w:tcW w:w="2408" w:type="dxa"/>
+            <w:tcW w:w="2082" w:type="dxa"/>
             <w:gridSpan w:val="2"/>
             <w:tcBorders>
               <w:top w:val="single" w:sz="4" w:space="0" w:color="00000A"/>
@@ -2004,11 +2171,14 @@
             <w:pPr>
               <w:pStyle w:val="TCTableBody"/>
               <w:spacing w:before="0" w:after="200"/>
-              <w:rPr/>
-            </w:pPr>
-            <w:r>
-              <w:rPr>
-                <w:szCs w:val="28"/>
+              <w:rPr>
+                <w:highlight w:val="darkYellow"/>
+              </w:rPr>
+            </w:pPr>
+            <w:r>
+              <w:rPr>
+                <w:szCs w:val="28"/>
+                <w:highlight w:val="darkYellow"/>
               </w:rPr>
               <w:t>43.6 (10.04)</w:t>
             </w:r>
@@ -2016,7 +2186,7 @@
         </w:tc>
         <w:tc>
           <w:tcPr>
-            <w:tcW w:w="889" w:type="dxa"/>
+            <w:tcW w:w="769" w:type="dxa"/>
             <w:tcBorders>
               <w:top w:val="single" w:sz="4" w:space="0" w:color="00000A"/>
               <w:left w:val="single" w:sz="4" w:space="0" w:color="00000A"/>
@@ -2032,11 +2202,14 @@
             <w:pPr>
               <w:pStyle w:val="TCTableBody"/>
               <w:spacing w:before="0" w:after="200"/>
-              <w:rPr/>
-            </w:pPr>
-            <w:r>
-              <w:rPr>
-                <w:szCs w:val="28"/>
+              <w:rPr>
+                <w:highlight w:val="darkYellow"/>
+              </w:rPr>
+            </w:pPr>
+            <w:r>
+              <w:rPr>
+                <w:szCs w:val="28"/>
+                <w:highlight w:val="darkYellow"/>
               </w:rPr>
               <w:t>111.2</w:t>
             </w:r>
@@ -2044,7 +2217,36 @@
         </w:tc>
         <w:tc>
           <w:tcPr>
-            <w:tcW w:w="2375" w:type="dxa"/>
+            <w:tcW w:w="2053" w:type="dxa"/>
+            <w:tcBorders>
+              <w:top w:val="single" w:sz="4" w:space="0" w:color="00000A"/>
+              <w:left w:val="single" w:sz="4" w:space="0" w:color="00000A"/>
+              <w:bottom w:val="single" w:sz="4" w:space="0" w:color="00000A"/>
+              <w:insideH w:val="single" w:sz="4" w:space="0" w:color="00000A"/>
+            </w:tcBorders>
+            <w:shd w:color="auto" w:fill="FFFFFF" w:val="clear"/>
+            <w:vAlign w:val="center"/>
+          </w:tcPr>
+          <w:p>
+            <w:pPr>
+              <w:pStyle w:val="TCTableBody"/>
+              <w:spacing w:before="0" w:after="200"/>
+              <w:rPr>
+                <w:highlight w:val="darkYellow"/>
+              </w:rPr>
+            </w:pPr>
+            <w:r>
+              <w:rPr>
+                <w:szCs w:val="28"/>
+                <w:highlight w:val="darkYellow"/>
+              </w:rPr>
+              <w:t>-840.4 (-251.3)</w:t>
+            </w:r>
+          </w:p>
+        </w:tc>
+        <w:tc>
+          <w:tcPr>
+            <w:tcW w:w="1267" w:type="dxa"/>
             <w:tcBorders>
               <w:top w:val="single" w:sz="4" w:space="0" w:color="00000A"/>
               <w:left w:val="single" w:sz="4" w:space="0" w:color="00000A"/>
@@ -2060,13 +2262,15 @@
             <w:pPr>
               <w:pStyle w:val="TCTableBody"/>
               <w:spacing w:before="0" w:after="200"/>
-              <w:rPr/>
-            </w:pPr>
-            <w:r>
-              <w:rPr>
-                <w:szCs w:val="28"/>
-              </w:rPr>
-              <w:t>-840.4 (-251.3)</w:t>
+              <w:rPr>
+                <w:highlight w:val="darkYellow"/>
+              </w:rPr>
+            </w:pPr>
+            <w:r>
+              <w:rPr>
+                <w:highlight w:val="darkYellow"/>
+              </w:rPr>
+              <w:t>108-109</w:t>
             </w:r>
           </w:p>
         </w:tc>
@@ -2077,7 +2281,7 @@
         </w:trPr>
         <w:tc>
           <w:tcPr>
-            <w:tcW w:w="2687" w:type="dxa"/>
+            <w:tcW w:w="2323" w:type="dxa"/>
             <w:tcBorders>
               <w:top w:val="single" w:sz="4" w:space="0" w:color="00000A"/>
               <w:left w:val="single" w:sz="4" w:space="0" w:color="00000A"/>
@@ -2093,17 +2297,21 @@
             <w:pPr>
               <w:pStyle w:val="TCTableBody"/>
               <w:spacing w:before="0" w:after="200"/>
-              <w:rPr/>
-            </w:pPr>
-            <w:r>
-              <w:rPr>
-                <w:szCs w:val="28"/>
+              <w:rPr>
+                <w:highlight w:val="darkYellow"/>
+              </w:rPr>
+            </w:pPr>
+            <w:r>
+              <w:rPr>
+                <w:szCs w:val="28"/>
+                <w:highlight w:val="darkYellow"/>
               </w:rPr>
               <w:t>4-NO</w:t>
             </w:r>
             <w:r>
               <w:rPr>
                 <w:szCs w:val="28"/>
+                <w:highlight w:val="darkYellow"/>
                 <w:vertAlign w:val="subscript"/>
               </w:rPr>
               <w:t>2</w:t>
@@ -2111,12 +2319,14 @@
             <w:r>
               <w:rPr>
                 <w:szCs w:val="28"/>
+                <w:highlight w:val="darkYellow"/>
               </w:rPr>
               <w:t>С</w:t>
             </w:r>
             <w:r>
               <w:rPr>
                 <w:szCs w:val="28"/>
+                <w:highlight w:val="darkYellow"/>
                 <w:vertAlign w:val="subscript"/>
               </w:rPr>
               <w:t>6</w:t>
@@ -2124,12 +2334,14 @@
             <w:r>
               <w:rPr>
                 <w:szCs w:val="28"/>
+                <w:highlight w:val="darkYellow"/>
               </w:rPr>
               <w:t>H</w:t>
             </w:r>
             <w:r>
               <w:rPr>
                 <w:szCs w:val="28"/>
+                <w:highlight w:val="darkYellow"/>
                 <w:vertAlign w:val="subscript"/>
               </w:rPr>
               <w:t>4</w:t>
@@ -2137,12 +2349,14 @@
             <w:r>
               <w:rPr>
                 <w:szCs w:val="28"/>
+                <w:highlight w:val="darkYellow"/>
               </w:rPr>
               <w:t>N</w:t>
             </w:r>
             <w:r>
               <w:rPr>
                 <w:szCs w:val="28"/>
+                <w:highlight w:val="darkYellow"/>
                 <w:vertAlign w:val="subscript"/>
               </w:rPr>
               <w:t>2</w:t>
@@ -2150,6 +2364,7 @@
             <w:r>
               <w:rPr>
                 <w:szCs w:val="28"/>
+                <w:highlight w:val="darkYellow"/>
                 <w:vertAlign w:val="superscript"/>
               </w:rPr>
               <w:t>+</w:t>
@@ -2157,12 +2372,14 @@
             <w:r>
               <w:rPr>
                 <w:szCs w:val="28"/>
+                <w:highlight w:val="darkYellow"/>
               </w:rPr>
               <w:t>TfO</w:t>
             </w:r>
             <w:r>
               <w:rPr>
                 <w:szCs w:val="28"/>
+                <w:highlight w:val="darkYellow"/>
                 <w:vertAlign w:val="superscript"/>
               </w:rPr>
               <w:t>-</w:t>
@@ -2170,6 +2387,7 @@
             <w:r>
               <w:rPr>
                 <w:szCs w:val="28"/>
+                <w:highlight w:val="darkYellow"/>
               </w:rPr>
               <w:t xml:space="preserve">  </w:t>
             </w:r>
@@ -2177,6 +2395,7 @@
               <w:rPr>
                 <w:b/>
                 <w:szCs w:val="28"/>
+                <w:highlight w:val="darkYellow"/>
               </w:rPr>
               <w:t>1c</w:t>
             </w:r>
@@ -2184,7 +2403,7 @@
         </w:tc>
         <w:tc>
           <w:tcPr>
-            <w:tcW w:w="1001" w:type="dxa"/>
+            <w:tcW w:w="866" w:type="dxa"/>
             <w:tcBorders>
               <w:top w:val="single" w:sz="4" w:space="0" w:color="00000A"/>
               <w:left w:val="single" w:sz="4" w:space="0" w:color="00000A"/>
@@ -2199,11 +2418,14 @@
             <w:pPr>
               <w:pStyle w:val="TCTableBody"/>
               <w:spacing w:before="0" w:after="200"/>
-              <w:rPr/>
-            </w:pPr>
-            <w:r>
-              <w:rPr>
-                <w:szCs w:val="28"/>
+              <w:rPr>
+                <w:highlight w:val="darkYellow"/>
+              </w:rPr>
+            </w:pPr>
+            <w:r>
+              <w:rPr>
+                <w:szCs w:val="28"/>
+                <w:highlight w:val="darkYellow"/>
               </w:rPr>
               <w:t>-</w:t>
             </w:r>
@@ -2211,7 +2433,7 @@
         </w:tc>
         <w:tc>
           <w:tcPr>
-            <w:tcW w:w="2408" w:type="dxa"/>
+            <w:tcW w:w="2082" w:type="dxa"/>
             <w:gridSpan w:val="2"/>
             <w:tcBorders>
               <w:top w:val="single" w:sz="4" w:space="0" w:color="00000A"/>
@@ -2227,11 +2449,14 @@
             <w:pPr>
               <w:pStyle w:val="TCTableBody"/>
               <w:spacing w:before="0" w:after="200"/>
-              <w:rPr/>
-            </w:pPr>
-            <w:r>
-              <w:rPr>
-                <w:szCs w:val="28"/>
+              <w:rPr>
+                <w:highlight w:val="darkYellow"/>
+              </w:rPr>
+            </w:pPr>
+            <w:r>
+              <w:rPr>
+                <w:szCs w:val="28"/>
+                <w:highlight w:val="darkYellow"/>
               </w:rPr>
               <w:t>-</w:t>
             </w:r>
@@ -2239,7 +2464,7 @@
         </w:tc>
         <w:tc>
           <w:tcPr>
-            <w:tcW w:w="889" w:type="dxa"/>
+            <w:tcW w:w="769" w:type="dxa"/>
             <w:tcBorders>
               <w:top w:val="single" w:sz="4" w:space="0" w:color="00000A"/>
               <w:left w:val="single" w:sz="4" w:space="0" w:color="00000A"/>
@@ -2255,11 +2480,14 @@
             <w:pPr>
               <w:pStyle w:val="TCTableBody"/>
               <w:spacing w:before="0" w:after="200"/>
-              <w:rPr/>
-            </w:pPr>
-            <w:r>
-              <w:rPr>
-                <w:szCs w:val="28"/>
+              <w:rPr>
+                <w:highlight w:val="darkYellow"/>
+              </w:rPr>
+            </w:pPr>
+            <w:r>
+              <w:rPr>
+                <w:szCs w:val="28"/>
+                <w:highlight w:val="darkYellow"/>
               </w:rPr>
               <w:t>116.4</w:t>
             </w:r>
@@ -2267,7 +2495,36 @@
         </w:tc>
         <w:tc>
           <w:tcPr>
-            <w:tcW w:w="2375" w:type="dxa"/>
+            <w:tcW w:w="2053" w:type="dxa"/>
+            <w:tcBorders>
+              <w:top w:val="single" w:sz="4" w:space="0" w:color="00000A"/>
+              <w:left w:val="single" w:sz="4" w:space="0" w:color="00000A"/>
+              <w:bottom w:val="single" w:sz="4" w:space="0" w:color="00000A"/>
+              <w:insideH w:val="single" w:sz="4" w:space="0" w:color="00000A"/>
+            </w:tcBorders>
+            <w:shd w:color="auto" w:fill="FFFFFF" w:val="clear"/>
+            <w:vAlign w:val="center"/>
+          </w:tcPr>
+          <w:p>
+            <w:pPr>
+              <w:pStyle w:val="TCTableBody"/>
+              <w:spacing w:before="0" w:after="200"/>
+              <w:rPr>
+                <w:highlight w:val="darkYellow"/>
+              </w:rPr>
+            </w:pPr>
+            <w:r>
+              <w:rPr>
+                <w:szCs w:val="28"/>
+                <w:highlight w:val="darkYellow"/>
+              </w:rPr>
+              <w:t>-219.9 (-65.7)</w:t>
+            </w:r>
+          </w:p>
+        </w:tc>
+        <w:tc>
+          <w:tcPr>
+            <w:tcW w:w="1267" w:type="dxa"/>
             <w:tcBorders>
               <w:top w:val="single" w:sz="4" w:space="0" w:color="00000A"/>
               <w:left w:val="single" w:sz="4" w:space="0" w:color="00000A"/>
@@ -2283,13 +2540,15 @@
             <w:pPr>
               <w:pStyle w:val="TCTableBody"/>
               <w:spacing w:before="0" w:after="200"/>
-              <w:rPr/>
-            </w:pPr>
-            <w:r>
-              <w:rPr>
-                <w:szCs w:val="28"/>
-              </w:rPr>
-              <w:t>-219.9 (-65.7)</w:t>
+              <w:rPr>
+                <w:highlight w:val="darkYellow"/>
+              </w:rPr>
+            </w:pPr>
+            <w:r>
+              <w:rPr>
+                <w:highlight w:val="darkYellow"/>
+              </w:rPr>
+              <w:t>104</w:t>
             </w:r>
           </w:p>
         </w:tc>
@@ -2300,7 +2559,7 @@
         </w:trPr>
         <w:tc>
           <w:tcPr>
-            <w:tcW w:w="2687" w:type="dxa"/>
+            <w:tcW w:w="2323" w:type="dxa"/>
             <w:tcBorders>
               <w:top w:val="single" w:sz="4" w:space="0" w:color="00000A"/>
               <w:left w:val="single" w:sz="4" w:space="0" w:color="00000A"/>
@@ -2316,17 +2575,21 @@
             <w:pPr>
               <w:pStyle w:val="TCTableBody"/>
               <w:spacing w:before="0" w:after="200"/>
-              <w:rPr/>
-            </w:pPr>
-            <w:r>
-              <w:rPr>
-                <w:szCs w:val="28"/>
+              <w:rPr>
+                <w:highlight w:val="darkYellow"/>
+              </w:rPr>
+            </w:pPr>
+            <w:r>
+              <w:rPr>
+                <w:szCs w:val="28"/>
+                <w:highlight w:val="darkYellow"/>
               </w:rPr>
               <w:t>4-MeOС</w:t>
             </w:r>
             <w:r>
               <w:rPr>
                 <w:szCs w:val="28"/>
+                <w:highlight w:val="darkYellow"/>
                 <w:vertAlign w:val="subscript"/>
               </w:rPr>
               <w:t>6</w:t>
@@ -2334,12 +2597,14 @@
             <w:r>
               <w:rPr>
                 <w:szCs w:val="28"/>
+                <w:highlight w:val="darkYellow"/>
               </w:rPr>
               <w:t>H</w:t>
             </w:r>
             <w:r>
               <w:rPr>
                 <w:szCs w:val="28"/>
+                <w:highlight w:val="darkYellow"/>
                 <w:vertAlign w:val="subscript"/>
               </w:rPr>
               <w:t>4</w:t>
@@ -2347,12 +2612,14 @@
             <w:r>
               <w:rPr>
                 <w:szCs w:val="28"/>
+                <w:highlight w:val="darkYellow"/>
               </w:rPr>
               <w:t>N</w:t>
             </w:r>
             <w:r>
               <w:rPr>
                 <w:szCs w:val="28"/>
+                <w:highlight w:val="darkYellow"/>
                 <w:vertAlign w:val="subscript"/>
               </w:rPr>
               <w:t>2</w:t>
@@ -2360,6 +2627,7 @@
             <w:r>
               <w:rPr>
                 <w:szCs w:val="28"/>
+                <w:highlight w:val="darkYellow"/>
                 <w:vertAlign w:val="superscript"/>
               </w:rPr>
               <w:t>+</w:t>
@@ -2367,12 +2635,14 @@
             <w:r>
               <w:rPr>
                 <w:szCs w:val="28"/>
+                <w:highlight w:val="darkYellow"/>
               </w:rPr>
               <w:t>TfO</w:t>
             </w:r>
             <w:r>
               <w:rPr>
                 <w:szCs w:val="28"/>
+                <w:highlight w:val="darkYellow"/>
                 <w:vertAlign w:val="superscript"/>
               </w:rPr>
               <w:t>-</w:t>
@@ -2380,6 +2650,7 @@
             <w:r>
               <w:rPr>
                 <w:szCs w:val="28"/>
+                <w:highlight w:val="darkYellow"/>
               </w:rPr>
               <w:t xml:space="preserve">  </w:t>
             </w:r>
@@ -2387,6 +2658,7 @@
               <w:rPr>
                 <w:b/>
                 <w:szCs w:val="28"/>
+                <w:highlight w:val="darkYellow"/>
               </w:rPr>
               <w:t>1d</w:t>
             </w:r>
@@ -2394,7 +2666,7 @@
         </w:tc>
         <w:tc>
           <w:tcPr>
-            <w:tcW w:w="1001" w:type="dxa"/>
+            <w:tcW w:w="866" w:type="dxa"/>
             <w:tcBorders>
               <w:top w:val="single" w:sz="4" w:space="0" w:color="00000A"/>
               <w:left w:val="single" w:sz="4" w:space="0" w:color="00000A"/>
@@ -2409,11 +2681,14 @@
             <w:pPr>
               <w:pStyle w:val="TCTableBody"/>
               <w:spacing w:before="0" w:after="200"/>
-              <w:rPr/>
-            </w:pPr>
-            <w:r>
-              <w:rPr>
-                <w:szCs w:val="28"/>
+              <w:rPr>
+                <w:highlight w:val="darkYellow"/>
+              </w:rPr>
+            </w:pPr>
+            <w:r>
+              <w:rPr>
+                <w:szCs w:val="28"/>
+                <w:highlight w:val="darkYellow"/>
               </w:rPr>
               <w:t>88.4</w:t>
             </w:r>
@@ -2421,7 +2696,7 @@
         </w:tc>
         <w:tc>
           <w:tcPr>
-            <w:tcW w:w="2408" w:type="dxa"/>
+            <w:tcW w:w="2082" w:type="dxa"/>
             <w:gridSpan w:val="2"/>
             <w:tcBorders>
               <w:top w:val="single" w:sz="4" w:space="0" w:color="00000A"/>
@@ -2437,11 +2712,14 @@
             <w:pPr>
               <w:pStyle w:val="TCTableBody"/>
               <w:spacing w:before="0" w:after="200"/>
-              <w:rPr/>
-            </w:pPr>
-            <w:r>
-              <w:rPr>
-                <w:szCs w:val="28"/>
+              <w:rPr>
+                <w:highlight w:val="darkYellow"/>
+              </w:rPr>
+            </w:pPr>
+            <w:r>
+              <w:rPr>
+                <w:szCs w:val="28"/>
+                <w:highlight w:val="darkYellow"/>
               </w:rPr>
               <w:t>102.2 (29.05)</w:t>
             </w:r>
@@ -2449,7 +2727,7 @@
         </w:tc>
         <w:tc>
           <w:tcPr>
-            <w:tcW w:w="889" w:type="dxa"/>
+            <w:tcW w:w="769" w:type="dxa"/>
             <w:tcBorders>
               <w:top w:val="single" w:sz="4" w:space="0" w:color="00000A"/>
               <w:left w:val="single" w:sz="4" w:space="0" w:color="00000A"/>
@@ -2465,11 +2743,14 @@
             <w:pPr>
               <w:pStyle w:val="TCTableBody"/>
               <w:spacing w:before="0" w:after="200"/>
-              <w:rPr/>
-            </w:pPr>
-            <w:r>
-              <w:rPr>
-                <w:szCs w:val="28"/>
+              <w:rPr>
+                <w:highlight w:val="darkYellow"/>
+              </w:rPr>
+            </w:pPr>
+            <w:r>
+              <w:rPr>
+                <w:szCs w:val="28"/>
+                <w:highlight w:val="darkYellow"/>
               </w:rPr>
               <w:t>136.6</w:t>
             </w:r>
@@ -2477,7 +2758,36 @@
         </w:tc>
         <w:tc>
           <w:tcPr>
-            <w:tcW w:w="2375" w:type="dxa"/>
+            <w:tcW w:w="2053" w:type="dxa"/>
+            <w:tcBorders>
+              <w:top w:val="single" w:sz="4" w:space="0" w:color="00000A"/>
+              <w:left w:val="single" w:sz="4" w:space="0" w:color="00000A"/>
+              <w:bottom w:val="single" w:sz="4" w:space="0" w:color="00000A"/>
+              <w:insideH w:val="single" w:sz="4" w:space="0" w:color="00000A"/>
+            </w:tcBorders>
+            <w:shd w:color="auto" w:fill="FFFFFF" w:val="clear"/>
+            <w:vAlign w:val="center"/>
+          </w:tcPr>
+          <w:p>
+            <w:pPr>
+              <w:pStyle w:val="TCTableBody"/>
+              <w:spacing w:before="0" w:after="200"/>
+              <w:rPr>
+                <w:highlight w:val="darkYellow"/>
+              </w:rPr>
+            </w:pPr>
+            <w:r>
+              <w:rPr>
+                <w:szCs w:val="28"/>
+                <w:highlight w:val="darkYellow"/>
+              </w:rPr>
+              <w:t>-328.9 (-93.5)</w:t>
+            </w:r>
+          </w:p>
+        </w:tc>
+        <w:tc>
+          <w:tcPr>
+            <w:tcW w:w="1267" w:type="dxa"/>
             <w:tcBorders>
               <w:top w:val="single" w:sz="4" w:space="0" w:color="00000A"/>
               <w:left w:val="single" w:sz="4" w:space="0" w:color="00000A"/>
@@ -2493,13 +2803,15 @@
             <w:pPr>
               <w:pStyle w:val="TCTableBody"/>
               <w:spacing w:before="0" w:after="200"/>
-              <w:rPr/>
-            </w:pPr>
-            <w:r>
-              <w:rPr>
-                <w:szCs w:val="28"/>
-              </w:rPr>
-              <w:t>-328.9 (-93.5)</w:t>
+              <w:rPr>
+                <w:highlight w:val="darkYellow"/>
+              </w:rPr>
+            </w:pPr>
+            <w:r>
+              <w:rPr>
+                <w:highlight w:val="darkYellow"/>
+              </w:rPr>
+              <w:t>94-97</w:t>
             </w:r>
           </w:p>
         </w:tc>
@@ -2510,7 +2822,7 @@
         </w:trPr>
         <w:tc>
           <w:tcPr>
-            <w:tcW w:w="2687" w:type="dxa"/>
+            <w:tcW w:w="2323" w:type="dxa"/>
             <w:tcBorders>
               <w:top w:val="single" w:sz="4" w:space="0" w:color="00000A"/>
               <w:left w:val="single" w:sz="4" w:space="0" w:color="00000A"/>
@@ -2526,17 +2838,21 @@
             <w:pPr>
               <w:pStyle w:val="TCTableBody"/>
               <w:spacing w:before="0" w:after="200"/>
-              <w:rPr/>
-            </w:pPr>
-            <w:r>
-              <w:rPr>
-                <w:szCs w:val="28"/>
+              <w:rPr>
+                <w:highlight w:val="darkYellow"/>
+              </w:rPr>
+            </w:pPr>
+            <w:r>
+              <w:rPr>
+                <w:szCs w:val="28"/>
+                <w:highlight w:val="darkYellow"/>
               </w:rPr>
               <w:t>4-NO</w:t>
             </w:r>
             <w:r>
               <w:rPr>
                 <w:szCs w:val="28"/>
+                <w:highlight w:val="darkYellow"/>
                 <w:vertAlign w:val="subscript"/>
               </w:rPr>
               <w:t>2</w:t>
@@ -2544,12 +2860,14 @@
             <w:r>
               <w:rPr>
                 <w:szCs w:val="28"/>
+                <w:highlight w:val="darkYellow"/>
               </w:rPr>
               <w:t>С</w:t>
             </w:r>
             <w:r>
               <w:rPr>
                 <w:szCs w:val="28"/>
+                <w:highlight w:val="darkYellow"/>
                 <w:vertAlign w:val="subscript"/>
               </w:rPr>
               <w:t>6</w:t>
@@ -2557,12 +2875,14 @@
             <w:r>
               <w:rPr>
                 <w:szCs w:val="28"/>
+                <w:highlight w:val="darkYellow"/>
               </w:rPr>
               <w:t>H</w:t>
             </w:r>
             <w:r>
               <w:rPr>
                 <w:szCs w:val="28"/>
+                <w:highlight w:val="darkYellow"/>
                 <w:vertAlign w:val="subscript"/>
               </w:rPr>
               <w:t>4</w:t>
@@ -2570,12 +2890,14 @@
             <w:r>
               <w:rPr>
                 <w:szCs w:val="28"/>
+                <w:highlight w:val="darkYellow"/>
               </w:rPr>
               <w:t>N</w:t>
             </w:r>
             <w:r>
               <w:rPr>
                 <w:szCs w:val="28"/>
+                <w:highlight w:val="darkYellow"/>
                 <w:vertAlign w:val="subscript"/>
               </w:rPr>
               <w:t>2</w:t>
@@ -2583,6 +2905,7 @@
             <w:r>
               <w:rPr>
                 <w:szCs w:val="28"/>
+                <w:highlight w:val="darkYellow"/>
                 <w:vertAlign w:val="superscript"/>
               </w:rPr>
               <w:t>+</w:t>
@@ -2590,12 +2913,14 @@
             <w:r>
               <w:rPr>
                 <w:szCs w:val="28"/>
+                <w:highlight w:val="darkYellow"/>
               </w:rPr>
               <w:t>TsO</w:t>
             </w:r>
             <w:r>
               <w:rPr>
                 <w:szCs w:val="28"/>
+                <w:highlight w:val="darkYellow"/>
                 <w:vertAlign w:val="superscript"/>
               </w:rPr>
               <w:t>-</w:t>
@@ -2603,6 +2928,7 @@
             <w:r>
               <w:rPr>
                 <w:szCs w:val="28"/>
+                <w:highlight w:val="darkYellow"/>
               </w:rPr>
               <w:t xml:space="preserve">  </w:t>
             </w:r>
@@ -2610,6 +2936,7 @@
               <w:rPr>
                 <w:b/>
                 <w:szCs w:val="28"/>
+                <w:highlight w:val="darkYellow"/>
               </w:rPr>
               <w:t>2</w:t>
             </w:r>
@@ -2617,7 +2944,7 @@
         </w:tc>
         <w:tc>
           <w:tcPr>
-            <w:tcW w:w="1001" w:type="dxa"/>
+            <w:tcW w:w="866" w:type="dxa"/>
             <w:tcBorders>
               <w:top w:val="single" w:sz="4" w:space="0" w:color="00000A"/>
               <w:left w:val="single" w:sz="4" w:space="0" w:color="00000A"/>
@@ -2632,11 +2959,14 @@
             <w:pPr>
               <w:pStyle w:val="TCTableBody"/>
               <w:spacing w:before="0" w:after="200"/>
-              <w:rPr/>
-            </w:pPr>
-            <w:r>
-              <w:rPr>
-                <w:szCs w:val="28"/>
+              <w:rPr>
+                <w:highlight w:val="darkYellow"/>
+              </w:rPr>
+            </w:pPr>
+            <w:r>
+              <w:rPr>
+                <w:szCs w:val="28"/>
+                <w:highlight w:val="darkYellow"/>
               </w:rPr>
               <w:t>-</w:t>
             </w:r>
@@ -2644,7 +2974,7 @@
         </w:tc>
         <w:tc>
           <w:tcPr>
-            <w:tcW w:w="2408" w:type="dxa"/>
+            <w:tcW w:w="2082" w:type="dxa"/>
             <w:gridSpan w:val="2"/>
             <w:tcBorders>
               <w:top w:val="single" w:sz="4" w:space="0" w:color="00000A"/>
@@ -2660,11 +2990,14 @@
             <w:pPr>
               <w:pStyle w:val="TCTableBody"/>
               <w:spacing w:before="0" w:after="200"/>
-              <w:rPr/>
-            </w:pPr>
-            <w:r>
-              <w:rPr>
-                <w:szCs w:val="28"/>
+              <w:rPr>
+                <w:highlight w:val="darkYellow"/>
+              </w:rPr>
+            </w:pPr>
+            <w:r>
+              <w:rPr>
+                <w:szCs w:val="28"/>
+                <w:highlight w:val="darkYellow"/>
               </w:rPr>
               <w:t>-</w:t>
             </w:r>
@@ -2672,7 +3005,7 @@
         </w:tc>
         <w:tc>
           <w:tcPr>
-            <w:tcW w:w="889" w:type="dxa"/>
+            <w:tcW w:w="769" w:type="dxa"/>
             <w:tcBorders>
               <w:top w:val="single" w:sz="4" w:space="0" w:color="00000A"/>
               <w:left w:val="single" w:sz="4" w:space="0" w:color="00000A"/>
@@ -2687,11 +3020,14 @@
           <w:p>
             <w:pPr>
               <w:pStyle w:val="TCTableBody"/>
-              <w:rPr/>
-            </w:pPr>
-            <w:r>
-              <w:rPr>
-                <w:szCs w:val="28"/>
+              <w:rPr>
+                <w:highlight w:val="darkYellow"/>
+              </w:rPr>
+            </w:pPr>
+            <w:r>
+              <w:rPr>
+                <w:szCs w:val="28"/>
+                <w:highlight w:val="darkYellow"/>
               </w:rPr>
               <w:t>69.37</w:t>
             </w:r>
@@ -2700,11 +3036,14 @@
             <w:pPr>
               <w:pStyle w:val="TCTableBody"/>
               <w:spacing w:before="0" w:after="200"/>
-              <w:rPr/>
-            </w:pPr>
-            <w:r>
-              <w:rPr>
-                <w:szCs w:val="28"/>
+              <w:rPr>
+                <w:highlight w:val="darkYellow"/>
+              </w:rPr>
+            </w:pPr>
+            <w:r>
+              <w:rPr>
+                <w:szCs w:val="28"/>
+                <w:highlight w:val="darkYellow"/>
               </w:rPr>
               <w:t>146.6</w:t>
             </w:r>
@@ -2712,7 +3051,51 @@
         </w:tc>
         <w:tc>
           <w:tcPr>
-            <w:tcW w:w="2375" w:type="dxa"/>
+            <w:tcW w:w="2053" w:type="dxa"/>
+            <w:tcBorders>
+              <w:top w:val="single" w:sz="4" w:space="0" w:color="00000A"/>
+              <w:left w:val="single" w:sz="4" w:space="0" w:color="00000A"/>
+              <w:bottom w:val="single" w:sz="4" w:space="0" w:color="00000A"/>
+              <w:insideH w:val="single" w:sz="4" w:space="0" w:color="00000A"/>
+            </w:tcBorders>
+            <w:shd w:color="auto" w:fill="FFFFFF" w:val="clear"/>
+            <w:vAlign w:val="center"/>
+          </w:tcPr>
+          <w:p>
+            <w:pPr>
+              <w:pStyle w:val="TCTableBody"/>
+              <w:rPr>
+                <w:highlight w:val="darkYellow"/>
+              </w:rPr>
+            </w:pPr>
+            <w:r>
+              <w:rPr>
+                <w:szCs w:val="28"/>
+                <w:highlight w:val="darkYellow"/>
+              </w:rPr>
+              <w:t>-24.47 (-7.8)</w:t>
+            </w:r>
+          </w:p>
+          <w:p>
+            <w:pPr>
+              <w:pStyle w:val="TCTableBody"/>
+              <w:spacing w:before="0" w:after="200"/>
+              <w:rPr>
+                <w:highlight w:val="darkYellow"/>
+              </w:rPr>
+            </w:pPr>
+            <w:r>
+              <w:rPr>
+                <w:szCs w:val="28"/>
+                <w:highlight w:val="darkYellow"/>
+              </w:rPr>
+              <w:t>-323.0 (-103.7)</w:t>
+            </w:r>
+          </w:p>
+        </w:tc>
+        <w:tc>
+          <w:tcPr>
+            <w:tcW w:w="1267" w:type="dxa"/>
             <w:tcBorders>
               <w:top w:val="single" w:sz="4" w:space="0" w:color="00000A"/>
               <w:left w:val="single" w:sz="4" w:space="0" w:color="00000A"/>
@@ -2727,26 +3110,16 @@
           <w:p>
             <w:pPr>
               <w:pStyle w:val="TCTableBody"/>
-              <w:rPr/>
-            </w:pPr>
-            <w:r>
-              <w:rPr>
-                <w:szCs w:val="28"/>
-              </w:rPr>
-              <w:t>-24.47 (-7.8)</w:t>
-            </w:r>
-          </w:p>
-          <w:p>
-            <w:pPr>
-              <w:pStyle w:val="TCTableBody"/>
-              <w:spacing w:before="0" w:after="200"/>
-              <w:rPr/>
-            </w:pPr>
-            <w:r>
-              <w:rPr>
-                <w:szCs w:val="28"/>
-              </w:rPr>
-              <w:t>-323.0 (-103.7)</w:t>
+              <w:spacing w:before="0" w:after="200"/>
+              <w:rPr>
+                <w:highlight w:val="darkYellow"/>
+              </w:rPr>
+            </w:pPr>
+            <w:r>
+              <w:rPr>
+                <w:highlight w:val="darkYellow"/>
+              </w:rPr>
+              <w:t>132</w:t>
             </w:r>
           </w:p>
         </w:tc>
@@ -2757,7 +3130,7 @@
         </w:trPr>
         <w:tc>
           <w:tcPr>
-            <w:tcW w:w="2687" w:type="dxa"/>
+            <w:tcW w:w="2323" w:type="dxa"/>
             <w:tcBorders>
               <w:top w:val="single" w:sz="4" w:space="0" w:color="00000A"/>
               <w:left w:val="single" w:sz="4" w:space="0" w:color="00000A"/>
@@ -2773,17 +3146,21 @@
             <w:pPr>
               <w:pStyle w:val="TCTableBody"/>
               <w:spacing w:before="0" w:after="200"/>
-              <w:rPr/>
-            </w:pPr>
-            <w:r>
-              <w:rPr>
-                <w:szCs w:val="28"/>
+              <w:rPr>
+                <w:highlight w:val="darkYellow"/>
+              </w:rPr>
+            </w:pPr>
+            <w:r>
+              <w:rPr>
+                <w:szCs w:val="28"/>
+                <w:highlight w:val="darkYellow"/>
               </w:rPr>
               <w:t>4-NO</w:t>
             </w:r>
             <w:r>
               <w:rPr>
                 <w:szCs w:val="28"/>
+                <w:highlight w:val="darkYellow"/>
                 <w:vertAlign w:val="subscript"/>
               </w:rPr>
               <w:t>2</w:t>
@@ -2791,12 +3168,14 @@
             <w:r>
               <w:rPr>
                 <w:szCs w:val="28"/>
+                <w:highlight w:val="darkYellow"/>
               </w:rPr>
               <w:t>С</w:t>
             </w:r>
             <w:r>
               <w:rPr>
                 <w:szCs w:val="28"/>
+                <w:highlight w:val="darkYellow"/>
                 <w:vertAlign w:val="subscript"/>
               </w:rPr>
               <w:t>6</w:t>
@@ -2804,12 +3183,14 @@
             <w:r>
               <w:rPr>
                 <w:szCs w:val="28"/>
+                <w:highlight w:val="darkYellow"/>
               </w:rPr>
               <w:t>H</w:t>
             </w:r>
             <w:r>
               <w:rPr>
                 <w:szCs w:val="28"/>
+                <w:highlight w:val="darkYellow"/>
                 <w:vertAlign w:val="subscript"/>
               </w:rPr>
               <w:t>4</w:t>
@@ -2817,12 +3198,14 @@
             <w:r>
               <w:rPr>
                 <w:szCs w:val="28"/>
+                <w:highlight w:val="darkYellow"/>
               </w:rPr>
               <w:t>N</w:t>
             </w:r>
             <w:r>
               <w:rPr>
                 <w:szCs w:val="28"/>
+                <w:highlight w:val="darkYellow"/>
                 <w:vertAlign w:val="subscript"/>
               </w:rPr>
               <w:t>2</w:t>
@@ -2830,6 +3213,7 @@
             <w:r>
               <w:rPr>
                 <w:szCs w:val="28"/>
+                <w:highlight w:val="darkYellow"/>
                 <w:vertAlign w:val="superscript"/>
               </w:rPr>
               <w:t>+</w:t>
@@ -2837,12 +3221,14 @@
             <w:r>
               <w:rPr>
                 <w:szCs w:val="28"/>
+                <w:highlight w:val="darkYellow"/>
               </w:rPr>
               <w:t xml:space="preserve"> BF</w:t>
             </w:r>
             <w:r>
               <w:rPr>
                 <w:szCs w:val="28"/>
+                <w:highlight w:val="darkYellow"/>
                 <w:vertAlign w:val="subscript"/>
               </w:rPr>
               <w:t>4</w:t>
@@ -2850,6 +3236,7 @@
             <w:r>
               <w:rPr>
                 <w:szCs w:val="28"/>
+                <w:highlight w:val="darkYellow"/>
                 <w:vertAlign w:val="superscript"/>
               </w:rPr>
               <w:t>-</w:t>
@@ -2857,6 +3244,7 @@
             <w:r>
               <w:rPr>
                 <w:szCs w:val="28"/>
+                <w:highlight w:val="darkYellow"/>
               </w:rPr>
               <w:t xml:space="preserve">  </w:t>
             </w:r>
@@ -2864,6 +3252,7 @@
               <w:rPr>
                 <w:b/>
                 <w:szCs w:val="28"/>
+                <w:highlight w:val="darkYellow"/>
               </w:rPr>
               <w:t>3</w:t>
             </w:r>
@@ -2871,7 +3260,7 @@
         </w:tc>
         <w:tc>
           <w:tcPr>
-            <w:tcW w:w="1001" w:type="dxa"/>
+            <w:tcW w:w="866" w:type="dxa"/>
             <w:tcBorders>
               <w:top w:val="single" w:sz="4" w:space="0" w:color="00000A"/>
               <w:left w:val="single" w:sz="4" w:space="0" w:color="00000A"/>
@@ -2886,11 +3275,14 @@
             <w:pPr>
               <w:pStyle w:val="TCTableBody"/>
               <w:spacing w:before="0" w:after="200"/>
-              <w:rPr/>
-            </w:pPr>
-            <w:r>
-              <w:rPr>
-                <w:szCs w:val="28"/>
+              <w:rPr>
+                <w:highlight w:val="darkYellow"/>
+              </w:rPr>
+            </w:pPr>
+            <w:r>
+              <w:rPr>
+                <w:szCs w:val="28"/>
+                <w:highlight w:val="darkYellow"/>
               </w:rPr>
               <w:t>33.7</w:t>
             </w:r>
@@ -2898,7 +3290,7 @@
         </w:tc>
         <w:tc>
           <w:tcPr>
-            <w:tcW w:w="2408" w:type="dxa"/>
+            <w:tcW w:w="2082" w:type="dxa"/>
             <w:gridSpan w:val="2"/>
             <w:tcBorders>
               <w:top w:val="single" w:sz="4" w:space="0" w:color="00000A"/>
@@ -2914,11 +3306,14 @@
             <w:pPr>
               <w:pStyle w:val="TCTableBody"/>
               <w:spacing w:before="0" w:after="200"/>
-              <w:rPr/>
-            </w:pPr>
-            <w:r>
-              <w:rPr>
-                <w:szCs w:val="28"/>
+              <w:rPr>
+                <w:highlight w:val="darkYellow"/>
+              </w:rPr>
+            </w:pPr>
+            <w:r>
+              <w:rPr>
+                <w:szCs w:val="28"/>
+                <w:highlight w:val="darkYellow"/>
               </w:rPr>
               <w:t>617.3 (146.3)</w:t>
             </w:r>
@@ -2926,7 +3321,7 @@
         </w:tc>
         <w:tc>
           <w:tcPr>
-            <w:tcW w:w="889" w:type="dxa"/>
+            <w:tcW w:w="769" w:type="dxa"/>
             <w:tcBorders>
               <w:top w:val="single" w:sz="4" w:space="0" w:color="00000A"/>
               <w:left w:val="single" w:sz="4" w:space="0" w:color="00000A"/>
@@ -2942,11 +3337,14 @@
             <w:pPr>
               <w:pStyle w:val="TCTableBody"/>
               <w:spacing w:before="0" w:after="200"/>
-              <w:rPr/>
-            </w:pPr>
-            <w:r>
-              <w:rPr>
-                <w:szCs w:val="28"/>
+              <w:rPr>
+                <w:highlight w:val="darkYellow"/>
+              </w:rPr>
+            </w:pPr>
+            <w:r>
+              <w:rPr>
+                <w:szCs w:val="28"/>
+                <w:highlight w:val="darkYellow"/>
               </w:rPr>
               <w:t>146.5</w:t>
             </w:r>
@@ -2954,7 +3352,36 @@
         </w:tc>
         <w:tc>
           <w:tcPr>
-            <w:tcW w:w="2375" w:type="dxa"/>
+            <w:tcW w:w="2053" w:type="dxa"/>
+            <w:tcBorders>
+              <w:top w:val="single" w:sz="4" w:space="0" w:color="00000A"/>
+              <w:left w:val="single" w:sz="4" w:space="0" w:color="00000A"/>
+              <w:bottom w:val="single" w:sz="4" w:space="0" w:color="00000A"/>
+              <w:insideH w:val="single" w:sz="4" w:space="0" w:color="00000A"/>
+            </w:tcBorders>
+            <w:shd w:color="auto" w:fill="FFFFFF" w:val="clear"/>
+            <w:vAlign w:val="center"/>
+          </w:tcPr>
+          <w:p>
+            <w:pPr>
+              <w:pStyle w:val="TCTableBody"/>
+              <w:spacing w:before="0" w:after="200"/>
+              <w:rPr>
+                <w:highlight w:val="darkYellow"/>
+              </w:rPr>
+            </w:pPr>
+            <w:r>
+              <w:rPr>
+                <w:szCs w:val="28"/>
+                <w:highlight w:val="darkYellow"/>
+              </w:rPr>
+              <w:t>-229.2 (-54.3)</w:t>
+            </w:r>
+          </w:p>
+        </w:tc>
+        <w:tc>
+          <w:tcPr>
+            <w:tcW w:w="1267" w:type="dxa"/>
             <w:tcBorders>
               <w:top w:val="single" w:sz="4" w:space="0" w:color="00000A"/>
               <w:left w:val="single" w:sz="4" w:space="0" w:color="00000A"/>
@@ -2970,13 +3397,15 @@
             <w:pPr>
               <w:pStyle w:val="TCTableBody"/>
               <w:spacing w:before="0" w:after="200"/>
-              <w:rPr/>
-            </w:pPr>
-            <w:r>
-              <w:rPr>
-                <w:szCs w:val="28"/>
-              </w:rPr>
-              <w:t>-229.2 (-54.3)</w:t>
+              <w:rPr>
+                <w:highlight w:val="darkYellow"/>
+              </w:rPr>
+            </w:pPr>
+            <w:r>
+              <w:rPr>
+                <w:highlight w:val="darkYellow"/>
+              </w:rPr>
+              <w:t>144</w:t>
             </w:r>
           </w:p>
         </w:tc>
@@ -4217,9 +4646,9 @@
         </w:tblBorders>
         <w:tblCellMar>
           <w:top w:w="55" w:type="dxa"/>
-          <w:left w:w="0" w:type="dxa"/>
+          <w:left w:w="12" w:type="dxa"/>
           <w:bottom w:w="55" w:type="dxa"/>
-          <w:right w:w="43" w:type="dxa"/>
+          <w:right w:w="31" w:type="dxa"/>
         </w:tblCellMar>
         <w:tblLook w:noVBand="0" w:val="0000" w:noHBand="0" w:lastColumn="0" w:firstColumn="0" w:lastRow="0" w:firstRow="0"/>
       </w:tblPr>
@@ -4280,19 +4709,7 @@
               <w:rPr>
                 <w:highlight w:val="yellow"/>
               </w:rPr>
-              <w:t>k</w:t>
-            </w:r>
-            <w:r>
-              <w:rPr>
-                <w:highlight w:val="yellow"/>
-              </w:rPr>
-              <w:t>·</w:t>
-            </w:r>
-            <w:r>
-              <w:rPr>
-                <w:highlight w:val="yellow"/>
-              </w:rPr>
-              <w:t>10</w:t>
+              <w:t>k·10</w:t>
             </w:r>
             <w:r>
               <w:rPr>
@@ -4514,25 +4931,7 @@
               <w:rPr>
                 <w:highlight w:val="yellow"/>
               </w:rPr>
-              <w:t>0.</w:t>
-            </w:r>
-            <w:r>
-              <w:rPr>
-                <w:highlight w:val="yellow"/>
-              </w:rPr>
-              <w:t>2726</w:t>
-            </w:r>
-            <w:r>
-              <w:rPr>
-                <w:highlight w:val="yellow"/>
-              </w:rPr>
-              <w:t xml:space="preserve"> ± 0.0</w:t>
-            </w:r>
-            <w:r>
-              <w:rPr>
-                <w:highlight w:val="yellow"/>
-              </w:rPr>
-              <w:t>364</w:t>
+              <w:t>0.2726 ± 0.0364</w:t>
             </w:r>
           </w:p>
           <w:p>
@@ -4657,25 +5056,7 @@
               <w:rPr>
                 <w:highlight w:val="yellow"/>
               </w:rPr>
-              <w:t>0.</w:t>
-            </w:r>
-            <w:r>
-              <w:rPr>
-                <w:highlight w:val="yellow"/>
-              </w:rPr>
-              <w:t>2570</w:t>
-            </w:r>
-            <w:r>
-              <w:rPr>
-                <w:highlight w:val="yellow"/>
-              </w:rPr>
-              <w:t xml:space="preserve"> ± </w:t>
-            </w:r>
-            <w:r>
-              <w:rPr>
-                <w:highlight w:val="yellow"/>
-              </w:rPr>
-              <w:t>0.0371</w:t>
+              <w:t>0.2570 ± 0.0371</w:t>
             </w:r>
           </w:p>
           <w:p>
@@ -4792,19 +5173,7 @@
               <w:rPr>
                 <w:highlight w:val="yellow"/>
               </w:rPr>
-              <w:t>0.</w:t>
-            </w:r>
-            <w:r>
-              <w:rPr>
-                <w:highlight w:val="yellow"/>
-              </w:rPr>
-              <w:t>2641</w:t>
-            </w:r>
-            <w:r>
-              <w:rPr>
-                <w:highlight w:val="yellow"/>
-              </w:rPr>
-              <w:t xml:space="preserve"> ± 0.0283</w:t>
+              <w:t>0.2641 ± 0.0283</w:t>
             </w:r>
           </w:p>
           <w:p>
@@ -4963,31 +5332,7 @@
               <w:rPr>
                 <w:highlight w:val="yellow"/>
               </w:rPr>
-              <w:t>0.</w:t>
-            </w:r>
-            <w:r>
-              <w:rPr>
-                <w:highlight w:val="yellow"/>
-              </w:rPr>
-              <w:t>2528</w:t>
-            </w:r>
-            <w:r>
-              <w:rPr>
-                <w:highlight w:val="yellow"/>
-              </w:rPr>
-              <w:t xml:space="preserve"> ± 0.0</w:t>
-            </w:r>
-            <w:r>
-              <w:rPr>
-                <w:highlight w:val="yellow"/>
-              </w:rPr>
-              <w:t>33</w:t>
-            </w:r>
-            <w:r>
-              <w:rPr>
-                <w:highlight w:val="yellow"/>
-              </w:rPr>
-              <w:t>3</w:t>
+              <w:t>0.2528 ± 0.0333</w:t>
             </w:r>
           </w:p>
           <w:p>
@@ -5002,19 +5347,7 @@
               <w:rPr>
                 <w:strike/>
               </w:rPr>
-              <w:t>0.08</w:t>
-            </w:r>
-            <w:r>
-              <w:rPr>
-                <w:strike/>
-              </w:rPr>
-              <w:t>11</w:t>
-            </w:r>
-            <w:r>
-              <w:rPr>
-                <w:strike/>
-              </w:rPr>
-              <w:t>62 ± 0.0107</w:t>
+              <w:t>0.081162 ± 0.0107</w:t>
             </w:r>
           </w:p>
         </w:tc>
@@ -5120,25 +5453,7 @@
               <w:rPr>
                 <w:highlight w:val="yellow"/>
               </w:rPr>
-              <w:t>0.</w:t>
-            </w:r>
-            <w:r>
-              <w:rPr>
-                <w:highlight w:val="yellow"/>
-              </w:rPr>
-              <w:t>3121</w:t>
-            </w:r>
-            <w:r>
-              <w:rPr>
-                <w:highlight w:val="yellow"/>
-              </w:rPr>
-              <w:t xml:space="preserve"> ± 0.0</w:t>
-            </w:r>
-            <w:r>
-              <w:rPr>
-                <w:highlight w:val="yellow"/>
-              </w:rPr>
-              <w:t>352</w:t>
+              <w:t>0.3121 ± 0.0352</w:t>
             </w:r>
           </w:p>
           <w:p>
@@ -5270,25 +5585,7 @@
               <w:rPr>
                 <w:highlight w:val="yellow"/>
               </w:rPr>
-              <w:t>0.</w:t>
-            </w:r>
-            <w:r>
-              <w:rPr>
-                <w:highlight w:val="yellow"/>
-              </w:rPr>
-              <w:t>2610</w:t>
-            </w:r>
-            <w:r>
-              <w:rPr>
-                <w:highlight w:val="yellow"/>
-              </w:rPr>
-              <w:t xml:space="preserve"> ± 0.0</w:t>
-            </w:r>
-            <w:r>
-              <w:rPr>
-                <w:highlight w:val="yellow"/>
-              </w:rPr>
-              <w:t>184</w:t>
+              <w:t>0.2610 ± 0.0184</w:t>
             </w:r>
           </w:p>
           <w:p>
@@ -5447,25 +5744,7 @@
               <w:rPr>
                 <w:highlight w:val="yellow"/>
               </w:rPr>
-              <w:t>0.</w:t>
-            </w:r>
-            <w:r>
-              <w:rPr>
-                <w:highlight w:val="yellow"/>
-              </w:rPr>
-              <w:t>2592</w:t>
-            </w:r>
-            <w:r>
-              <w:rPr>
-                <w:highlight w:val="yellow"/>
-              </w:rPr>
-              <w:t xml:space="preserve"> ± 0.0</w:t>
-            </w:r>
-            <w:r>
-              <w:rPr>
-                <w:highlight w:val="yellow"/>
-              </w:rPr>
-              <w:t>340</w:t>
+              <w:t>0.2592 ± 0.0340</w:t>
             </w:r>
           </w:p>
           <w:p>
@@ -5586,25 +5865,7 @@
               <w:rPr>
                 <w:highlight w:val="yellow"/>
               </w:rPr>
-              <w:t>0.</w:t>
-            </w:r>
-            <w:r>
-              <w:rPr>
-                <w:highlight w:val="yellow"/>
-              </w:rPr>
-              <w:t>2610</w:t>
-            </w:r>
-            <w:r>
-              <w:rPr>
-                <w:highlight w:val="yellow"/>
-              </w:rPr>
-              <w:t xml:space="preserve"> ± 0.0</w:t>
-            </w:r>
-            <w:r>
-              <w:rPr>
-                <w:highlight w:val="yellow"/>
-              </w:rPr>
-              <w:t>492</w:t>
+              <w:t>0.2610 ± 0.0492</w:t>
             </w:r>
           </w:p>
           <w:p>
@@ -5725,25 +5986,7 @@
               <w:rPr>
                 <w:highlight w:val="yellow"/>
               </w:rPr>
-              <w:t>0.</w:t>
-            </w:r>
-            <w:r>
-              <w:rPr>
-                <w:highlight w:val="yellow"/>
-              </w:rPr>
-              <w:t>2900</w:t>
-            </w:r>
-            <w:r>
-              <w:rPr>
-                <w:highlight w:val="yellow"/>
-              </w:rPr>
-              <w:t xml:space="preserve"> ± 0.0</w:t>
-            </w:r>
-            <w:r>
-              <w:rPr>
-                <w:highlight w:val="yellow"/>
-              </w:rPr>
-              <w:t>221</w:t>
+              <w:t>0.2900 ± 0.0221</w:t>
             </w:r>
           </w:p>
           <w:p>
@@ -5900,25 +6143,7 @@
               <w:rPr>
                 <w:highlight w:val="yellow"/>
               </w:rPr>
-              <w:t>0.</w:t>
-            </w:r>
-            <w:r>
-              <w:rPr>
-                <w:highlight w:val="yellow"/>
-              </w:rPr>
-              <w:t>2747</w:t>
-            </w:r>
-            <w:r>
-              <w:rPr>
-                <w:highlight w:val="yellow"/>
-              </w:rPr>
-              <w:t xml:space="preserve"> ± 0.0</w:t>
-            </w:r>
-            <w:r>
-              <w:rPr>
-                <w:highlight w:val="yellow"/>
-              </w:rPr>
-              <w:t>140</w:t>
+              <w:t>0.2747 ± 0.0140</w:t>
             </w:r>
           </w:p>
           <w:p>
@@ -6288,6 +6513,8 @@
         <w:pStyle w:val="VDTableTitle"/>
         <w:rPr/>
       </w:pPr>
+      <w:bookmarkStart w:id="2" w:name="__DdeLink__5970_2617204280"/>
+      <w:bookmarkEnd w:id="2"/>
       <w:r>
         <w:rPr>
           <w:b/>
@@ -6322,9 +6549,9 @@
         </w:tblBorders>
         <w:tblCellMar>
           <w:top w:w="55" w:type="dxa"/>
-          <w:left w:w="0" w:type="dxa"/>
+          <w:left w:w="2" w:type="dxa"/>
           <w:bottom w:w="55" w:type="dxa"/>
-          <w:right w:w="53" w:type="dxa"/>
+          <w:right w:w="50" w:type="dxa"/>
         </w:tblCellMar>
         <w:tblLook w:noVBand="0" w:val="0000" w:noHBand="0" w:lastColumn="0" w:firstColumn="0" w:lastRow="0" w:firstRow="0"/>
       </w:tblPr>
@@ -8275,6 +8502,8 @@
         <w:pStyle w:val="TAMainText"/>
         <w:rPr/>
       </w:pPr>
+      <w:bookmarkStart w:id="3" w:name="__DdeLink__5970_2617204280"/>
+      <w:bookmarkEnd w:id="3"/>
       <w:r>
         <w:rPr/>
         <w:t xml:space="preserve">To investigate the kinetics of isothermal decomposition (Fig. 7-10), we approximated the experimental heat flow curves with kinetic equation for autocatalytic reactions (2) that qualitatively describes the heat flow over time dependency. The following main parameters were determined: </w:t>
@@ -8393,10 +8622,7 @@
         </w:rPr>
       </w:pPr>
       <w:r>
-        <w:rPr>
-          <w:color w:val="auto"/>
-          <w:highlight w:val="yellow"/>
-        </w:rPr>
+        <w:rPr/>
         <w:drawing>
           <wp:inline distT="0" distB="0" distL="0" distR="0">
             <wp:extent cx="3063875" cy="2114550"/>
@@ -8480,16 +8706,16 @@
         </w:rPr>
         <w:t xml:space="preserve">], выраженное через conversion degree – </w:t>
       </w:r>
-      <w:bookmarkStart w:id="2" w:name="MathJax-Element-621-Frame"/>
-      <w:bookmarkStart w:id="3" w:name="MathJax-Span-17299"/>
-      <w:bookmarkStart w:id="4" w:name="MathJax-Span-17300"/>
+      <w:bookmarkStart w:id="4" w:name="MathJax-Span-17307"/>
       <w:bookmarkStart w:id="5" w:name="MathJax-Span-17306"/>
-      <w:bookmarkStart w:id="6" w:name="MathJax-Span-17307"/>
-      <w:bookmarkEnd w:id="2"/>
-      <w:bookmarkEnd w:id="3"/>
+      <w:bookmarkStart w:id="6" w:name="MathJax-Span-17300"/>
+      <w:bookmarkStart w:id="7" w:name="MathJax-Span-17299"/>
+      <w:bookmarkStart w:id="8" w:name="MathJax-Element-621-Frame"/>
       <w:bookmarkEnd w:id="4"/>
       <w:bookmarkEnd w:id="5"/>
       <w:bookmarkEnd w:id="6"/>
+      <w:bookmarkEnd w:id="7"/>
+      <w:bookmarkEnd w:id="8"/>
       <w:r>
         <w:rPr>
           <w:rFonts w:ascii="MathJax Math" w:hAnsi="MathJax Math"/>
@@ -8504,28 +8730,7 @@
           <w:color w:val="auto"/>
           <w:highlight w:val="yellow"/>
         </w:rPr>
-        <w:t>(</w:t>
-      </w:r>
-      <w:r>
-        <w:rPr>
-          <w:color w:val="auto"/>
-          <w:highlight w:val="yellow"/>
-        </w:rPr>
-        <w:t xml:space="preserve">уравнение </w:t>
-      </w:r>
-      <w:r>
-        <w:rPr>
-          <w:color w:val="auto"/>
-          <w:highlight w:val="yellow"/>
-        </w:rPr>
-        <w:t>3</w:t>
-      </w:r>
-      <w:r>
-        <w:rPr>
-          <w:color w:val="auto"/>
-          <w:highlight w:val="yellow"/>
-        </w:rPr>
-        <w:t xml:space="preserve">).  </w:t>
+        <w:t xml:space="preserve">(уравнение 3).  </w:t>
       </w:r>
       <w:r>
         <w:rPr>
@@ -8557,42 +8762,7 @@
           <w:color w:val="auto"/>
           <w:highlight w:val="yellow"/>
         </w:rPr>
-        <w:t xml:space="preserve">) is the kinetic model in differential form </w:t>
-      </w:r>
-      <w:r>
-        <w:rPr>
-          <w:color w:val="auto"/>
-          <w:highlight w:val="yellow"/>
-        </w:rPr>
-        <w:t>(уравнение 4), кинетические кривые</w:t>
-      </w:r>
-      <w:r>
-        <w:rPr>
-          <w:color w:val="auto"/>
-          <w:highlight w:val="yellow"/>
-        </w:rPr>
-        <w:t xml:space="preserve"> для исследуемых нами реакций лучше всего описывается уравнени</w:t>
-      </w:r>
-      <w:r>
-        <w:rPr>
-          <w:color w:val="auto"/>
-          <w:highlight w:val="yellow"/>
-        </w:rPr>
-        <w:t>ями</w:t>
-      </w:r>
-      <w:r>
-        <w:rPr>
-          <w:color w:val="auto"/>
-          <w:highlight w:val="yellow"/>
-        </w:rPr>
-        <w:t xml:space="preserve"> </w:t>
-      </w:r>
-      <w:r>
-        <w:rPr>
-          <w:color w:val="auto"/>
-          <w:highlight w:val="yellow"/>
-        </w:rPr>
-        <w:t xml:space="preserve">с </w:t>
+        <w:t xml:space="preserve">) is the kinetic model in differential form (уравнение 4), кинетические кривые для исследуемых нами реакций лучше всего описывается уравнениями с </w:t>
       </w:r>
       <w:r>
         <w:rPr>
@@ -8642,14 +8812,7 @@
           <w:color w:val="auto"/>
           <w:highlight w:val="yellow"/>
         </w:rPr>
-        <w:t>.</w:t>
-      </w:r>
-      <w:r>
-        <w:rPr>
-          <w:color w:val="auto"/>
-          <w:highlight w:val="yellow"/>
-        </w:rPr>
-        <w:t xml:space="preserve"> </w:t>
+        <w:t xml:space="preserve">. </w:t>
       </w:r>
       <w:r>
         <w:rPr>
@@ -8672,6 +8835,7 @@
         <w:rPr>
           <w:color w:val="auto"/>
           <w:position w:val="0"/>
+          <w:sz w:val="24"/>
           <w:sz w:val="24"/>
           <w:highlight w:val="yellow"/>
           <w:vertAlign w:val="baseline"/>
@@ -8685,6 +8849,7 @@
           <w:color w:val="auto"/>
           <w:position w:val="0"/>
           <w:sz w:val="24"/>
+          <w:sz w:val="24"/>
           <w:highlight w:val="yellow"/>
           <w:vertAlign w:val="baseline"/>
         </w:rPr>
@@ -8695,21 +8860,7 @@
           <w:color w:val="auto"/>
           <w:highlight w:val="yellow"/>
         </w:rPr>
-        <w:t xml:space="preserve"> – initial  and current concentration </w:t>
-      </w:r>
-      <w:r>
-        <w:rPr>
-          <w:color w:val="auto"/>
-          <w:highlight w:val="yellow"/>
-        </w:rPr>
-        <w:t>of DS</w:t>
-      </w:r>
-      <w:r>
-        <w:rPr>
-          <w:color w:val="auto"/>
-          <w:highlight w:val="yellow"/>
-        </w:rPr>
-        <w:t xml:space="preserve">, which for solid-phase reactions is measured in в mol/g units; </w:t>
+        <w:t xml:space="preserve"> – initial  and current concentration of DS, which for solid-phase reactions is measured in в mol/g units; </w:t>
       </w:r>
       <w:r>
         <w:rPr>
@@ -8765,14 +8916,7 @@
           <w:color w:val="auto"/>
           <w:highlight w:val="yellow"/>
         </w:rPr>
-        <w:t>– rate constant,</w:t>
-      </w:r>
-      <w:r>
-        <w:rPr>
-          <w:color w:val="auto"/>
-          <w:highlight w:val="yellow"/>
-        </w:rPr>
-        <w:t xml:space="preserve"> [c</w:t>
+        <w:t>– rate constant, [c</w:t>
       </w:r>
       <w:r>
         <w:rPr>
@@ -8787,14 +8931,7 @@
           <w:color w:val="auto"/>
           <w:highlight w:val="yellow"/>
         </w:rPr>
-        <w:t>];</w:t>
-      </w:r>
-      <w:r>
-        <w:rPr>
-          <w:color w:val="auto"/>
-          <w:highlight w:val="yellow"/>
-        </w:rPr>
-        <w:t xml:space="preserve"> </w:t>
+        <w:t xml:space="preserve">]; </w:t>
       </w:r>
       <w:r>
         <w:rPr>
@@ -8858,28 +8995,7 @@
           <w:color w:val="auto"/>
           <w:highlight w:val="yellow"/>
         </w:rPr>
-        <w:t>=1</w:t>
-      </w:r>
-      <w:r>
-        <w:rPr>
-          <w:color w:val="auto"/>
-          <w:highlight w:val="yellow"/>
-        </w:rPr>
-        <w:t>.</w:t>
-      </w:r>
-      <w:r>
-        <w:rPr>
-          <w:color w:val="auto"/>
-          <w:highlight w:val="yellow"/>
-        </w:rPr>
-        <w:t xml:space="preserve"> </w:t>
-      </w:r>
-      <w:r>
-        <w:rPr>
-          <w:color w:val="auto"/>
-          <w:highlight w:val="yellow"/>
-        </w:rPr>
-        <w:t xml:space="preserve">Температурная зависимость скорости реакции выражается уравнением Аррениуса (5). </w:t>
+        <w:t xml:space="preserve">=1. Температурная зависимость скорости реакции выражается уравнением Аррениуса (5). </w:t>
       </w:r>
       <w:r>
         <w:rPr>
@@ -8919,35 +9035,7 @@
           <w:color w:val="auto"/>
           <w:highlight w:val="yellow"/>
         </w:rPr>
-        <w:t xml:space="preserve"> – current and initial heat flow). Энтальпия реакции рассчитывается на основе интегрирования </w:t>
-      </w:r>
-      <w:r>
-        <w:rPr>
-          <w:color w:val="auto"/>
-          <w:highlight w:val="yellow"/>
-        </w:rPr>
-        <w:t xml:space="preserve">кривой </w:t>
-      </w:r>
-      <w:r>
-        <w:rPr>
-          <w:color w:val="auto"/>
-          <w:highlight w:val="yellow"/>
-        </w:rPr>
-        <w:t xml:space="preserve">аппроксимирующей </w:t>
-      </w:r>
-      <w:r>
-        <w:rPr>
-          <w:color w:val="auto"/>
-          <w:highlight w:val="yellow"/>
-        </w:rPr>
-        <w:t>тепловой поток</w:t>
-      </w:r>
-      <w:r>
-        <w:rPr>
-          <w:color w:val="auto"/>
-          <w:highlight w:val="yellow"/>
-        </w:rPr>
-        <w:t xml:space="preserve"> (уравнение 6) на интервале времени (0; Inf); Период полураспада соответствует времени когда степень конверсии </w:t>
+        <w:t xml:space="preserve"> – current and initial heat flow). Энтальпия реакции рассчитывается на основе интегрирования кривой аппроксимирующей тепловой поток (уравнение 6) на интервале времени (0; Inf); Период полураспада соответствует времени когда степень конверсии </w:t>
       </w:r>
       <w:r>
         <w:rPr>
@@ -8963,21 +9051,7 @@
           <w:color w:val="auto"/>
           <w:highlight w:val="yellow"/>
         </w:rPr>
-        <w:t xml:space="preserve">=0.5, </w:t>
-      </w:r>
-      <w:r>
-        <w:rPr>
-          <w:color w:val="auto"/>
-          <w:highlight w:val="yellow"/>
-        </w:rPr>
-        <w:t xml:space="preserve">в следствие симметричности аппроксимирующей кинетической кривой 4, время полураспада совпадает с достижении максимального теплового потока (в случае более сложной кинетики, этот правило не выполняется).  </w:t>
-      </w:r>
-      <w:r>
-        <w:rPr>
-          <w:color w:val="auto"/>
-          <w:highlight w:val="yellow"/>
-        </w:rPr>
-        <w:t xml:space="preserve">  </w:t>
+        <w:t xml:space="preserve">=0.5, в следствие симметричности аппроксимирующей кинетической кривой 4, время полураспада совпадает с достижении максимального теплового потока (в случае более сложной кинетики, этот правило не выполняется).    </w:t>
       </w:r>
     </w:p>
     <w:p>
@@ -9233,9 +9307,9 @@
         </w:tblBorders>
         <w:tblCellMar>
           <w:top w:w="55" w:type="dxa"/>
-          <w:left w:w="0" w:type="dxa"/>
+          <w:left w:w="2" w:type="dxa"/>
           <w:bottom w:w="55" w:type="dxa"/>
-          <w:right w:w="53" w:type="dxa"/>
+          <w:right w:w="50" w:type="dxa"/>
         </w:tblCellMar>
         <w:tblLook w:noVBand="0" w:val="0000" w:noHBand="0" w:lastColumn="0" w:firstColumn="0" w:lastRow="0" w:firstRow="0"/>
       </w:tblPr>
@@ -9316,13 +9390,7 @@
               <w:rPr>
                 <w:highlight w:val="yellow"/>
               </w:rPr>
-              <w:t>, mW/</w:t>
-            </w:r>
-            <w:r>
-              <w:rPr>
-                <w:highlight w:val="yellow"/>
-              </w:rPr>
-              <w:t>g</w:t>
+              <w:t>, mW/g</w:t>
             </w:r>
           </w:p>
           <w:p>
@@ -9350,13 +9418,7 @@
               <w:rPr>
                 <w:strike/>
               </w:rPr>
-              <w:t xml:space="preserve">, mW </w:t>
-            </w:r>
-            <w:r>
-              <w:rPr>
-                <w:strike/>
-              </w:rPr>
-              <w:t>(uW)</w:t>
+              <w:t>, mW (uW)</w:t>
             </w:r>
           </w:p>
         </w:tc>
@@ -9391,23 +9453,7 @@
                 <w:dstrike w:val="false"/>
                 <w:highlight w:val="yellow"/>
               </w:rPr>
-              <w:t>k</w:t>
-            </w:r>
-            <w:r>
-              <w:rPr>
-                <w:strike w:val="false"/>
-                <w:dstrike w:val="false"/>
-                <w:highlight w:val="yellow"/>
-              </w:rPr>
-              <w:t>·</w:t>
-            </w:r>
-            <w:r>
-              <w:rPr>
-                <w:strike w:val="false"/>
-                <w:dstrike w:val="false"/>
-                <w:highlight w:val="yellow"/>
-              </w:rPr>
-              <w:t>10</w:t>
+              <w:t>k·10</w:t>
             </w:r>
             <w:r>
               <w:rPr>
@@ -9862,23 +9908,7 @@
                 <w:dstrike w:val="false"/>
                 <w:highlight w:val="yellow"/>
               </w:rPr>
-              <w:t>88</w:t>
-            </w:r>
-            <w:r>
-              <w:rPr>
-                <w:strike w:val="false"/>
-                <w:dstrike w:val="false"/>
-                <w:highlight w:val="yellow"/>
-              </w:rPr>
-              <w:t>.</w:t>
-            </w:r>
-            <w:r>
-              <w:rPr>
-                <w:strike w:val="false"/>
-                <w:dstrike w:val="false"/>
-                <w:highlight w:val="yellow"/>
-              </w:rPr>
-              <w:t>2</w:t>
+              <w:t>88.2</w:t>
             </w:r>
           </w:p>
           <w:p>
@@ -9925,39 +9955,7 @@
                 <w:dstrike w:val="false"/>
                 <w:highlight w:val="yellow"/>
               </w:rPr>
-              <w:t>1</w:t>
-            </w:r>
-            <w:r>
-              <w:rPr>
-                <w:strike w:val="false"/>
-                <w:dstrike w:val="false"/>
-                <w:highlight w:val="yellow"/>
-              </w:rPr>
-              <w:t>4</w:t>
-            </w:r>
-            <w:r>
-              <w:rPr>
-                <w:strike w:val="false"/>
-                <w:dstrike w:val="false"/>
-                <w:highlight w:val="yellow"/>
-              </w:rPr>
-              <w:t>7</w:t>
-            </w:r>
-            <w:r>
-              <w:rPr>
-                <w:strike w:val="false"/>
-                <w:dstrike w:val="false"/>
-                <w:highlight w:val="yellow"/>
-              </w:rPr>
-              <w:t>.</w:t>
-            </w:r>
-            <w:r>
-              <w:rPr>
-                <w:strike w:val="false"/>
-                <w:dstrike w:val="false"/>
-                <w:highlight w:val="yellow"/>
-              </w:rPr>
-              <w:t>0</w:t>
+              <w:t>147.0</w:t>
             </w:r>
           </w:p>
           <w:p>
@@ -10251,23 +10249,7 @@
                 <w:dstrike w:val="false"/>
                 <w:highlight w:val="yellow"/>
               </w:rPr>
-              <w:t>0</w:t>
-            </w:r>
-            <w:r>
-              <w:rPr>
-                <w:strike w:val="false"/>
-                <w:dstrike w:val="false"/>
-                <w:highlight w:val="yellow"/>
-              </w:rPr>
-              <w:t>.</w:t>
-            </w:r>
-            <w:r>
-              <w:rPr>
-                <w:strike w:val="false"/>
-                <w:dstrike w:val="false"/>
-                <w:highlight w:val="yellow"/>
-              </w:rPr>
-              <w:t>94</w:t>
+              <w:t>0.94</w:t>
             </w:r>
           </w:p>
           <w:p>
@@ -10282,25 +10264,7 @@
               <w:rPr>
                 <w:strike/>
               </w:rPr>
-              <w:t>0.</w:t>
-            </w:r>
-            <w:r>
-              <w:rPr>
-                <w:strike/>
-              </w:rPr>
-              <w:t>0</w:t>
-            </w:r>
-            <w:r>
-              <w:rPr>
-                <w:strike/>
-              </w:rPr>
-              <w:t>9</w:t>
-            </w:r>
-            <w:r>
-              <w:rPr>
-                <w:strike/>
-              </w:rPr>
-              <w:t>4</w:t>
+              <w:t>0.094</w:t>
             </w:r>
           </w:p>
         </w:tc>
@@ -10332,15 +10296,7 @@
                 <w:dstrike w:val="false"/>
                 <w:highlight w:val="yellow"/>
               </w:rPr>
-              <w:t>11.</w:t>
-            </w:r>
-            <w:r>
-              <w:rPr>
-                <w:strike w:val="false"/>
-                <w:dstrike w:val="false"/>
-                <w:highlight w:val="yellow"/>
-              </w:rPr>
-              <w:t>0</w:t>
+              <w:t>11.0</w:t>
             </w:r>
           </w:p>
           <w:p>
@@ -10387,23 +10343,7 @@
                 <w:dstrike w:val="false"/>
                 <w:highlight w:val="yellow"/>
               </w:rPr>
-              <w:t>4</w:t>
-            </w:r>
-            <w:r>
-              <w:rPr>
-                <w:strike w:val="false"/>
-                <w:dstrike w:val="false"/>
-                <w:highlight w:val="yellow"/>
-              </w:rPr>
-              <w:t>4</w:t>
-            </w:r>
-            <w:r>
-              <w:rPr>
-                <w:strike w:val="false"/>
-                <w:dstrike w:val="false"/>
-                <w:highlight w:val="yellow"/>
-              </w:rPr>
-              <w:t>.6</w:t>
+              <w:t>44.6</w:t>
             </w:r>
           </w:p>
           <w:p>
@@ -10697,23 +10637,7 @@
                 <w:dstrike w:val="false"/>
                 <w:highlight w:val="yellow"/>
               </w:rPr>
-              <w:t>9</w:t>
-            </w:r>
-            <w:r>
-              <w:rPr>
-                <w:strike w:val="false"/>
-                <w:dstrike w:val="false"/>
-                <w:highlight w:val="yellow"/>
-              </w:rPr>
-              <w:t>.</w:t>
-            </w:r>
-            <w:r>
-              <w:rPr>
-                <w:strike w:val="false"/>
-                <w:dstrike w:val="false"/>
-                <w:highlight w:val="yellow"/>
-              </w:rPr>
-              <w:t>0</w:t>
+              <w:t>9.0</w:t>
             </w:r>
           </w:p>
           <w:p>
@@ -10760,23 +10684,7 @@
                 <w:dstrike w:val="false"/>
                 <w:highlight w:val="yellow"/>
               </w:rPr>
-              <w:t>13</w:t>
-            </w:r>
-            <w:r>
-              <w:rPr>
-                <w:strike w:val="false"/>
-                <w:dstrike w:val="false"/>
-                <w:highlight w:val="yellow"/>
-              </w:rPr>
-              <w:t>.</w:t>
-            </w:r>
-            <w:r>
-              <w:rPr>
-                <w:strike w:val="false"/>
-                <w:dstrike w:val="false"/>
-                <w:highlight w:val="yellow"/>
-              </w:rPr>
-              <w:t>1</w:t>
+              <w:t>13.1</w:t>
             </w:r>
           </w:p>
           <w:p>
@@ -10823,31 +10731,7 @@
                 <w:dstrike w:val="false"/>
                 <w:highlight w:val="yellow"/>
               </w:rPr>
-              <w:t>4</w:t>
-            </w:r>
-            <w:r>
-              <w:rPr>
-                <w:strike w:val="false"/>
-                <w:dstrike w:val="false"/>
-                <w:highlight w:val="yellow"/>
-              </w:rPr>
-              <w:t>8</w:t>
-            </w:r>
-            <w:r>
-              <w:rPr>
-                <w:strike w:val="false"/>
-                <w:dstrike w:val="false"/>
-                <w:highlight w:val="yellow"/>
-              </w:rPr>
-              <w:t>.</w:t>
-            </w:r>
-            <w:r>
-              <w:rPr>
-                <w:strike w:val="false"/>
-                <w:dstrike w:val="false"/>
-                <w:highlight w:val="yellow"/>
-              </w:rPr>
-              <w:t>4</w:t>
+              <w:t>48.4</w:t>
             </w:r>
           </w:p>
           <w:p>
@@ -11128,23 +11012,7 @@
                 <w:dstrike w:val="false"/>
                 <w:highlight w:val="yellow"/>
               </w:rPr>
-              <w:t>1</w:t>
-            </w:r>
-            <w:r>
-              <w:rPr>
-                <w:strike w:val="false"/>
-                <w:dstrike w:val="false"/>
-                <w:highlight w:val="yellow"/>
-              </w:rPr>
-              <w:t>4.</w:t>
-            </w:r>
-            <w:r>
-              <w:rPr>
-                <w:strike w:val="false"/>
-                <w:dstrike w:val="false"/>
-                <w:highlight w:val="yellow"/>
-              </w:rPr>
-              <w:t>78</w:t>
+              <w:t>14.78</w:t>
             </w:r>
           </w:p>
           <w:p>
@@ -11191,23 +11059,7 @@
                 <w:dstrike w:val="false"/>
                 <w:highlight w:val="yellow"/>
               </w:rPr>
-              <w:t>32</w:t>
-            </w:r>
-            <w:r>
-              <w:rPr>
-                <w:strike w:val="false"/>
-                <w:dstrike w:val="false"/>
-                <w:highlight w:val="yellow"/>
-              </w:rPr>
-              <w:t>.</w:t>
-            </w:r>
-            <w:r>
-              <w:rPr>
-                <w:strike w:val="false"/>
-                <w:dstrike w:val="false"/>
-                <w:highlight w:val="yellow"/>
-              </w:rPr>
-              <w:t>00</w:t>
+              <w:t>32.00</w:t>
             </w:r>
           </w:p>
           <w:p>
@@ -11595,23 +11447,7 @@
                 <w:dstrike w:val="false"/>
                 <w:highlight w:val="yellow"/>
               </w:rPr>
-              <w:t>27</w:t>
-            </w:r>
-            <w:r>
-              <w:rPr>
-                <w:strike w:val="false"/>
-                <w:dstrike w:val="false"/>
-                <w:highlight w:val="yellow"/>
-              </w:rPr>
-              <w:t>.</w:t>
-            </w:r>
-            <w:r>
-              <w:rPr>
-                <w:strike w:val="false"/>
-                <w:dstrike w:val="false"/>
-                <w:highlight w:val="yellow"/>
-              </w:rPr>
-              <w:t>5</w:t>
+              <w:t>27.5</w:t>
             </w:r>
           </w:p>
           <w:p>
@@ -11658,31 +11494,7 @@
                 <w:dstrike w:val="false"/>
                 <w:highlight w:val="yellow"/>
               </w:rPr>
-              <w:t>4</w:t>
-            </w:r>
-            <w:r>
-              <w:rPr>
-                <w:strike w:val="false"/>
-                <w:dstrike w:val="false"/>
-                <w:highlight w:val="yellow"/>
-              </w:rPr>
-              <w:t>1</w:t>
-            </w:r>
-            <w:r>
-              <w:rPr>
-                <w:strike w:val="false"/>
-                <w:dstrike w:val="false"/>
-                <w:highlight w:val="yellow"/>
-              </w:rPr>
-              <w:t>.</w:t>
-            </w:r>
-            <w:r>
-              <w:rPr>
-                <w:strike w:val="false"/>
-                <w:dstrike w:val="false"/>
-                <w:highlight w:val="yellow"/>
-              </w:rPr>
-              <w:t>5</w:t>
+              <w:t>41.5</w:t>
             </w:r>
           </w:p>
           <w:p>
@@ -12030,23 +11842,7 @@
                 <w:dstrike w:val="false"/>
                 <w:highlight w:val="yellow"/>
               </w:rPr>
-              <w:t>896</w:t>
-            </w:r>
-            <w:r>
-              <w:rPr>
-                <w:strike w:val="false"/>
-                <w:dstrike w:val="false"/>
-                <w:highlight w:val="yellow"/>
-              </w:rPr>
-              <w:t>.</w:t>
-            </w:r>
-            <w:r>
-              <w:rPr>
-                <w:strike w:val="false"/>
-                <w:dstrike w:val="false"/>
-                <w:highlight w:val="yellow"/>
-              </w:rPr>
-              <w:t>0</w:t>
+              <w:t>896.0</w:t>
             </w:r>
           </w:p>
           <w:p>
@@ -12699,9 +12495,9 @@
         </w:tblBorders>
         <w:tblCellMar>
           <w:top w:w="55" w:type="dxa"/>
-          <w:left w:w="0" w:type="dxa"/>
+          <w:left w:w="2" w:type="dxa"/>
           <w:bottom w:w="55" w:type="dxa"/>
-          <w:right w:w="53" w:type="dxa"/>
+          <w:right w:w="50" w:type="dxa"/>
         </w:tblCellMar>
         <w:tblLook w:noVBand="0" w:val="0000" w:noHBand="0" w:lastColumn="0" w:firstColumn="0" w:lastRow="0" w:firstRow="0"/>
       </w:tblPr>
@@ -13927,6 +13723,15 @@
       <w:r>
         <w:rPr/>
         <w:t>K;  Ea — activation energy</w:t>
+      </w:r>
+    </w:p>
+    <w:p>
+      <w:pPr>
+        <w:pStyle w:val="FETableFootnote"/>
+        <w:rPr/>
+      </w:pPr>
+      <w:r>
+        <w:rPr/>
       </w:r>
     </w:p>
     <w:p>
@@ -14514,14 +14319,14 @@
         </w:rPr>
         <w:t>(</w:t>
       </w:r>
-      <w:bookmarkStart w:id="7" w:name="__DdeLink__3850_1463606234"/>
+      <w:bookmarkStart w:id="9" w:name="__DdeLink__3850_1463606234"/>
       <w:r>
         <w:rPr>
           <w:bCs/>
         </w:rPr>
         <w:t>Scheme</w:t>
       </w:r>
-      <w:bookmarkEnd w:id="7"/>
+      <w:bookmarkEnd w:id="9"/>
       <w:r>
         <w:rPr>
           <w:bCs/>
@@ -14848,9 +14653,9 @@
         </w:tblBorders>
         <w:tblCellMar>
           <w:top w:w="55" w:type="dxa"/>
-          <w:left w:w="0" w:type="dxa"/>
+          <w:left w:w="2" w:type="dxa"/>
           <w:bottom w:w="55" w:type="dxa"/>
-          <w:right w:w="53" w:type="dxa"/>
+          <w:right w:w="50" w:type="dxa"/>
         </w:tblCellMar>
         <w:tblLook w:noVBand="0" w:val="0000" w:noHBand="0" w:lastColumn="0" w:firstColumn="0" w:lastRow="0" w:firstRow="0"/>
       </w:tblPr>
@@ -16696,9 +16501,9 @@
         </w:tblBorders>
         <w:tblCellMar>
           <w:top w:w="55" w:type="dxa"/>
-          <w:left w:w="0" w:type="dxa"/>
+          <w:left w:w="2" w:type="dxa"/>
           <w:bottom w:w="55" w:type="dxa"/>
-          <w:right w:w="53" w:type="dxa"/>
+          <w:right w:w="50" w:type="dxa"/>
         </w:tblCellMar>
         <w:tblLook w:noVBand="0" w:val="0000" w:noHBand="0" w:lastColumn="0" w:firstColumn="0" w:lastRow="0" w:firstRow="0"/>
       </w:tblPr>
@@ -18678,9 +18483,9 @@
         </w:tblBorders>
         <w:tblCellMar>
           <w:top w:w="55" w:type="dxa"/>
-          <w:left w:w="0" w:type="dxa"/>
+          <w:left w:w="2" w:type="dxa"/>
           <w:bottom w:w="55" w:type="dxa"/>
-          <w:right w:w="53" w:type="dxa"/>
+          <w:right w:w="50" w:type="dxa"/>
         </w:tblCellMar>
         <w:tblLook w:noVBand="0" w:val="0000" w:noHBand="0" w:lastColumn="0" w:firstColumn="0" w:lastRow="0" w:firstRow="0"/>
       </w:tblPr>
@@ -21217,12 +21022,12 @@
         <w:rPr/>
         <w:t xml:space="preserve">* Alexander.A.Bondarev, </w:t>
       </w:r>
-      <w:bookmarkStart w:id="8" w:name="__DdeLink__14103_2062433773"/>
+      <w:bookmarkStart w:id="10" w:name="__DdeLink__14103_2062433773"/>
       <w:r>
         <w:rPr/>
         <w:t>Alexander.A.Bondarev</w:t>
       </w:r>
-      <w:bookmarkEnd w:id="8"/>
+      <w:bookmarkEnd w:id="10"/>
       <w:r>
         <w:rPr/>
         <w:t>@gmail.com</w:t>
@@ -21409,8 +21214,8 @@
         <w:jc w:val="left"/>
         <w:rPr/>
       </w:pPr>
-      <w:bookmarkStart w:id="9" w:name="__DdeLink__3470_24425287"/>
-      <w:bookmarkEnd w:id="9"/>
+      <w:bookmarkStart w:id="11" w:name="__DdeLink__3470_24425287"/>
+      <w:bookmarkEnd w:id="11"/>
       <w:r>
         <w:rPr>
           <w:b/>
@@ -21426,8 +21231,8 @@
         <w:jc w:val="left"/>
         <w:rPr/>
       </w:pPr>
-      <w:bookmarkStart w:id="10" w:name="_GoBack"/>
-      <w:bookmarkEnd w:id="10"/>
+      <w:bookmarkStart w:id="12" w:name="_GoBack"/>
+      <w:bookmarkEnd w:id="12"/>
       <w:r>
         <w:rPr/>
         <w:t>The research was funded by RFBR grant 17-03-01097.</w:t>
@@ -22582,7 +22387,7 @@
       <mc:AlternateContent>
         <mc:Choice Requires="wps">
           <w:drawing>
-            <wp:anchor behindDoc="1" distT="0" distB="0" distL="0" distR="0" simplePos="0" locked="0" layoutInCell="1" allowOverlap="1" relativeHeight="62">
+            <wp:anchor behindDoc="1" distT="0" distB="0" distL="0" distR="0" simplePos="0" locked="0" layoutInCell="1" allowOverlap="1" relativeHeight="63">
               <wp:simplePos x="0" y="0"/>
               <wp:positionH relativeFrom="margin">
                 <wp:align>right</wp:align>
@@ -22590,7 +22395,7 @@
               <wp:positionV relativeFrom="paragraph">
                 <wp:posOffset>635</wp:posOffset>
               </wp:positionV>
-              <wp:extent cx="160655" cy="203200"/>
+              <wp:extent cx="161290" cy="203200"/>
               <wp:effectExtent l="0" t="0" r="0" b="0"/>
               <wp:wrapSquare wrapText="largest"/>
               <wp:docPr id="17" name="Врезка1"/>
@@ -22601,7 +22406,7 @@
                     <wps:spPr>
                       <a:xfrm>
                         <a:off x="0" y="0"/>
-                        <a:ext cx="160200" cy="202680"/>
+                        <a:ext cx="160560" cy="202680"/>
                       </a:xfrm>
                       <a:prstGeom prst="rect">
                         <a:avLst/>
@@ -22643,7 +22448,7 @@
                           </w:r>
                           <w:r>
                             <w:rPr/>
-                            <w:t>46</w:t>
+                            <w:t>19</w:t>
                           </w:r>
                           <w:r>
                             <w:rPr/>
@@ -22663,7 +22468,7 @@
         </mc:Choice>
         <mc:Fallback>
           <w:pict>
-            <v:rect id="shape_0" ID="Врезка1" stroked="f" style="position:absolute;margin-left:455.35pt;margin-top:0.05pt;width:12.55pt;height:15.9pt;mso-position-horizontal:right;mso-position-horizontal-relative:margin">
+            <v:rect id="shape_0" ID="Врезка1" stroked="f" style="position:absolute;margin-left:455.3pt;margin-top:0.05pt;width:12.6pt;height:15.9pt;mso-position-horizontal:right;mso-position-horizontal-relative:margin">
               <w10:wrap type="square"/>
               <v:fill o:detectmouseclick="t" on="false"/>
               <v:stroke color="#3465a4" joinstyle="round" endcap="flat"/>
@@ -22693,7 +22498,7 @@
                     </w:r>
                     <w:r>
                       <w:rPr/>
-                      <w:t>46</w:t>
+                      <w:t>19</w:t>
                     </w:r>
                     <w:r>
                       <w:rPr/>
@@ -24087,6 +23892,51 @@
       <w:highlight w:val="yellow"/>
     </w:rPr>
   </w:style>
+  <w:style w:type="character" w:styleId="ListLabel48">
+    <w:name w:val="ListLabel 48"/>
+    <w:qFormat/>
+    <w:rPr>
+      <w:color w:val="auto"/>
+      <w:highlight w:val="yellow"/>
+    </w:rPr>
+  </w:style>
+  <w:style w:type="character" w:styleId="ListLabel49">
+    <w:name w:val="ListLabel 49"/>
+    <w:qFormat/>
+    <w:rPr>
+      <w:rFonts w:ascii="FreeSerif" w:hAnsi="FreeSerif"/>
+    </w:rPr>
+  </w:style>
+  <w:style w:type="character" w:styleId="ListLabel50">
+    <w:name w:val="ListLabel 50"/>
+    <w:qFormat/>
+    <w:rPr/>
+  </w:style>
+  <w:style w:type="character" w:styleId="ListLabel51">
+    <w:name w:val="ListLabel 51"/>
+    <w:qFormat/>
+    <w:rPr>
+      <w:rFonts w:ascii="FreeSerif" w:hAnsi="FreeSerif"/>
+      <w:color w:val="00000A"/>
+    </w:rPr>
+  </w:style>
+  <w:style w:type="character" w:styleId="ListLabel52">
+    <w:name w:val="ListLabel 52"/>
+    <w:qFormat/>
+    <w:rPr>
+      <w:rFonts w:ascii="FreeSerif" w:hAnsi="FreeSerif" w:eastAsia="Calibri" w:cs="Calibri"/>
+      <w:color w:val="0000FF"/>
+    </w:rPr>
+  </w:style>
+  <w:style w:type="character" w:styleId="ListLabel53">
+    <w:name w:val="ListLabel 53"/>
+    <w:qFormat/>
+    <w:rPr>
+      <w:rFonts w:ascii="FreeSerif" w:hAnsi="FreeSerif"/>
+      <w:color w:val="00000A"/>
+      <w:highlight w:val="yellow"/>
+    </w:rPr>
+  </w:style>
   <w:style w:type="paragraph" w:styleId="Style22" w:customStyle="1">
     <w:name w:val="Заголовок"/>
     <w:basedOn w:val="Normal"/>

</xml_diff>